<commit_message>
removed 'Keep Notes', pruned introduction in older ND
</commit_message>
<xml_diff>
--- a/Rewardism/Rewardism - Older ND.docx
+++ b/Rewardism/Rewardism - Older ND.docx
@@ -25,6 +25,125 @@
           <w:sz w:val="22"/>
           <w:shd w:fill="auto" w:val="clear"/>
         </w:rPr>
+        <w:t xml:space="preserve">Key:</w:t>
+      </w:r>
+    </w:p>
+    <w:p>
+      <w:pPr>
+        <w:spacing w:before="0" w:after="160" w:line="259"/>
+        <w:ind w:right="0" w:left="720" w:firstLine="0"/>
+        <w:jc w:val="left"/>
+        <w:rPr>
+          <w:rFonts w:ascii="Calibri" w:hAnsi="Calibri" w:cs="Calibri" w:eastAsia="Calibri"/>
+          <w:color w:val="auto"/>
+          <w:spacing w:val="0"/>
+          <w:position w:val="0"/>
+          <w:sz w:val="22"/>
+          <w:shd w:fill="auto" w:val="clear"/>
+        </w:rPr>
+      </w:pPr>
+      <w:r>
+        <w:rPr>
+          <w:rFonts w:ascii="Calibri" w:hAnsi="Calibri" w:cs="Calibri" w:eastAsia="Calibri"/>
+          <w:color w:val="auto"/>
+          <w:spacing w:val="0"/>
+          <w:position w:val="0"/>
+          <w:sz w:val="22"/>
+          <w:shd w:fill="C0C0C0" w:val="clear"/>
+        </w:rPr>
+        <w:t xml:space="preserve">Ignored</w:t>
+      </w:r>
+    </w:p>
+    <w:p>
+      <w:pPr>
+        <w:spacing w:before="0" w:after="160" w:line="259"/>
+        <w:ind w:right="0" w:left="720" w:firstLine="0"/>
+        <w:jc w:val="left"/>
+        <w:rPr>
+          <w:rFonts w:ascii="Calibri" w:hAnsi="Calibri" w:cs="Calibri" w:eastAsia="Calibri"/>
+          <w:color w:val="auto"/>
+          <w:spacing w:val="0"/>
+          <w:position w:val="0"/>
+          <w:sz w:val="22"/>
+          <w:shd w:fill="auto" w:val="clear"/>
+        </w:rPr>
+      </w:pPr>
+      <w:r>
+        <w:rPr>
+          <w:rFonts w:ascii="Calibri" w:hAnsi="Calibri" w:cs="Calibri" w:eastAsia="Calibri"/>
+          <w:color w:val="auto"/>
+          <w:spacing w:val="0"/>
+          <w:position w:val="0"/>
+          <w:sz w:val="22"/>
+          <w:shd w:fill="FFFF00" w:val="clear"/>
+        </w:rPr>
+        <w:t xml:space="preserve">Account for</w:t>
+      </w:r>
+    </w:p>
+    <w:p>
+      <w:pPr>
+        <w:spacing w:before="0" w:after="160" w:line="259"/>
+        <w:ind w:right="0" w:left="720" w:firstLine="0"/>
+        <w:jc w:val="left"/>
+        <w:rPr>
+          <w:rFonts w:ascii="Calibri" w:hAnsi="Calibri" w:cs="Calibri" w:eastAsia="Calibri"/>
+          <w:color w:val="auto"/>
+          <w:spacing w:val="0"/>
+          <w:position w:val="0"/>
+          <w:sz w:val="22"/>
+          <w:shd w:fill="auto" w:val="clear"/>
+        </w:rPr>
+      </w:pPr>
+      <w:r>
+        <w:rPr>
+          <w:rFonts w:ascii="Calibri" w:hAnsi="Calibri" w:cs="Calibri" w:eastAsia="Calibri"/>
+          <w:color w:val="auto"/>
+          <w:spacing w:val="0"/>
+          <w:position w:val="0"/>
+          <w:sz w:val="22"/>
+          <w:shd w:fill="00FF00" w:val="clear"/>
+        </w:rPr>
+        <w:t xml:space="preserve">Accounted for</w:t>
+      </w:r>
+    </w:p>
+    <w:p>
+      <w:pPr>
+        <w:spacing w:before="0" w:after="160" w:line="259"/>
+        <w:ind w:right="0" w:left="0" w:firstLine="0"/>
+        <w:jc w:val="left"/>
+        <w:rPr>
+          <w:rFonts w:ascii="Calibri" w:hAnsi="Calibri" w:cs="Calibri" w:eastAsia="Calibri"/>
+          <w:color w:val="auto"/>
+          <w:spacing w:val="0"/>
+          <w:position w:val="0"/>
+          <w:sz w:val="22"/>
+          <w:shd w:fill="auto" w:val="clear"/>
+        </w:rPr>
+      </w:pPr>
+    </w:p>
+    <w:p>
+      <w:pPr>
+        <w:spacing w:before="0" w:after="160" w:line="259"/>
+        <w:ind w:right="0" w:left="0" w:firstLine="0"/>
+        <w:jc w:val="left"/>
+        <w:rPr>
+          <w:rFonts w:ascii="Calibri" w:hAnsi="Calibri" w:cs="Calibri" w:eastAsia="Calibri"/>
+          <w:color w:val="auto"/>
+          <w:spacing w:val="0"/>
+          <w:position w:val="0"/>
+          <w:sz w:val="22"/>
+          <w:shd w:fill="auto" w:val="clear"/>
+        </w:rPr>
+      </w:pPr>
+      <w:r>
+        <w:rPr>
+          <w:rFonts w:ascii="Calibri" w:hAnsi="Calibri" w:cs="Calibri" w:eastAsia="Calibri"/>
+          <w:color w:val="auto"/>
+          <w:spacing w:val="0"/>
+          <w:position w:val="0"/>
+          <w:sz w:val="22"/>
+          <w:shd w:fill="auto" w:val="clear"/>
+        </w:rPr>
         <w:t xml:space="preserve">&lt;Introduction&gt;</w:t>
       </w:r>
     </w:p>
@@ -49,7 +168,7 @@
           <w:spacing w:val="0"/>
           <w:position w:val="0"/>
           <w:sz w:val="24"/>
-          <w:shd w:fill="auto" w:val="clear"/>
+          <w:shd w:fill="C0C0C0" w:val="clear"/>
         </w:rPr>
         <w:t xml:space="preserve">  </w:t>
       </w:r>
@@ -60,7 +179,7 @@
           <w:spacing w:val="0"/>
           <w:position w:val="0"/>
           <w:sz w:val="24"/>
-          <w:shd w:fill="auto" w:val="clear"/>
+          <w:shd w:fill="C0C0C0" w:val="clear"/>
         </w:rPr>
         <w:t xml:space="preserve">Why is it that many of us are so fond of challenging the status quo, criticising the system of governance and the leaders, talking about a better future, changing the system, as if we know any better than those running the system? More importantly, why is it that a proper system is so important to us? So many other species seem to be doing just fine without a proper system; in fact, the biggest threat to them and the rest of the environment is actually from our activities. Perhaps it is mainly because of our ability to reason. According to Aristotle, it is this ability that distinguishes us from other living beings. The teleology of our brain is to receive information, interpret it and respond. Perhaps this is why we have been arguing about the optimal system of governance, along with many other topics, since ages.</w:t>
       </w:r>
@@ -76,45 +195,56 @@
           <w:spacing w:val="0"/>
           <w:position w:val="0"/>
           <w:sz w:val="24"/>
-          <w:shd w:fill="auto" w:val="clear"/>
-        </w:rPr>
-      </w:pPr>
-      <w:r>
-        <w:rPr>
-          <w:rFonts w:ascii="Calibri" w:hAnsi="Calibri" w:cs="Calibri" w:eastAsia="Calibri"/>
-          <w:color w:val="auto"/>
-          <w:spacing w:val="0"/>
-          <w:position w:val="0"/>
-          <w:sz w:val="24"/>
-          <w:shd w:fill="auto" w:val="clear"/>
-        </w:rPr>
-        <w:t xml:space="preserve">  If you consider the whole globe rather than just some well-developed regions, is it not evident that the current system is far from being perfect? If we really have been arguing about the perfect system for so long, why is it that you cannot claim with confidence that the current system is perfect? Is it really just the difference of opinion? One significant reason behind this is that a system is only as good as the people running it; therefore, the world can only be perfect if we are perfect. Imagine if we did launch a flawless system, what good would it be if no human is capable of maintaining it? This is one of the main reasons why my previous book, ‘The Philosophy of the Perfect Society’ focused on the human element of the system. However, expecting people to be perfect in an imperfect system is also irrational. The human and the system both affect each other so both need to be perfect. So, I have put my reasoning skills to the test to propose a better system for a better world.</w:t>
-      </w:r>
-    </w:p>
-    <w:p>
-      <w:pPr>
-        <w:spacing w:before="0" w:after="160" w:line="259"/>
-        <w:ind w:right="0" w:left="0" w:firstLine="0"/>
-        <w:jc w:val="left"/>
-        <w:rPr>
-          <w:rFonts w:ascii="Calibri" w:hAnsi="Calibri" w:cs="Calibri" w:eastAsia="Calibri"/>
-          <w:color w:val="auto"/>
-          <w:spacing w:val="0"/>
-          <w:position w:val="0"/>
-          <w:sz w:val="24"/>
-          <w:shd w:fill="auto" w:val="clear"/>
-        </w:rPr>
-      </w:pPr>
-      <w:r>
-        <w:rPr>
-          <w:rFonts w:ascii="Calibri" w:hAnsi="Calibri" w:cs="Calibri" w:eastAsia="Calibri"/>
-          <w:color w:val="auto"/>
-          <w:spacing w:val="0"/>
-          <w:position w:val="0"/>
-          <w:sz w:val="24"/>
-          <w:shd w:fill="auto" w:val="clear"/>
-        </w:rPr>
-        <w:t xml:space="preserve">  I humbly request you to read and judge this book on the basis of its content and NOT on the basis of who I am, my age, race etc. Please read it as if you know nothing about me. As we age, we mature to align our way of thinking with that which we know is possible, and generally, we become less creative than a child. The ability to think from a fresh perspective, to be creative and to not think of something as impossible is what will allow us to reach new levels of evolution. </w:t>
+          <w:shd w:fill="C0C0C0" w:val="clear"/>
+        </w:rPr>
+      </w:pPr>
+      <w:r>
+        <w:rPr>
+          <w:rFonts w:ascii="Calibri" w:hAnsi="Calibri" w:cs="Calibri" w:eastAsia="Calibri"/>
+          <w:color w:val="auto"/>
+          <w:spacing w:val="0"/>
+          <w:position w:val="0"/>
+          <w:sz w:val="24"/>
+          <w:shd w:fill="auto" w:val="clear"/>
+        </w:rPr>
+        <w:t xml:space="preserve">  </w:t>
+      </w:r>
+      <w:r>
+        <w:rPr>
+          <w:rFonts w:ascii="Calibri" w:hAnsi="Calibri" w:cs="Calibri" w:eastAsia="Calibri"/>
+          <w:color w:val="auto"/>
+          <w:spacing w:val="0"/>
+          <w:position w:val="0"/>
+          <w:sz w:val="24"/>
+          <w:shd w:fill="C0C0C0" w:val="clear"/>
+        </w:rPr>
+        <w:t xml:space="preserve">If you consider the whole globe rather than just some well-developed regions, is it not evident that the current system is far from being perfect? If we really have been arguing about the perfect system for so long, why is it that you cannot claim with confidence that the current system is perfect? Is it really just the difference of opinion? One significant reason behind this is that a system is only as good as the people running it; therefore, the world can only be perfect if we are perfect. Imagine if we did launch a flawless system, what good would it be if no human is capable of maintaining it? This is one of the main reasons why my previous book, ‘The Philosophy of the Perfect Society’ focused on the human element of the system. However, expecting people to be perfect in an imperfect system is also irrational. The human and the system both affect each other so both need to be perfect. So, I have put my reasoning skills to the test to propose a better system for a better world.</w:t>
+      </w:r>
+    </w:p>
+    <w:p>
+      <w:pPr>
+        <w:spacing w:before="0" w:after="160" w:line="259"/>
+        <w:ind w:right="0" w:left="0" w:firstLine="0"/>
+        <w:jc w:val="left"/>
+        <w:rPr>
+          <w:rFonts w:ascii="Calibri" w:hAnsi="Calibri" w:cs="Calibri" w:eastAsia="Calibri"/>
+          <w:color w:val="auto"/>
+          <w:spacing w:val="0"/>
+          <w:position w:val="0"/>
+          <w:sz w:val="24"/>
+          <w:shd w:fill="auto" w:val="clear"/>
+        </w:rPr>
+      </w:pPr>
+      <w:r>
+        <w:rPr>
+          <w:rFonts w:ascii="Calibri" w:hAnsi="Calibri" w:cs="Calibri" w:eastAsia="Calibri"/>
+          <w:color w:val="auto"/>
+          <w:spacing w:val="0"/>
+          <w:position w:val="0"/>
+          <w:sz w:val="24"/>
+          <w:shd w:fill="C0C0C0" w:val="clear"/>
+        </w:rPr>
+        <w:t xml:space="preserve">  I humbly request you to read and judge this book on the basis of its content and NOT on the basis of who I am, my age, race etc. Please read it as if you know nothing about me. </w:t>
       </w:r>
       <w:r>
         <w:rPr>
@@ -125,7 +255,7 @@
           <w:sz w:val="24"/>
           <w:shd w:fill="FFFF00" w:val="clear"/>
         </w:rPr>
-        <w:t xml:space="preserve">By </w:t>
+        <w:t xml:space="preserve">As we age, we mature to align our way of thinking with that which we know is possible, and generally, we become less creative than a child. The ability to think from a fresh perspective, to be creative and to not think of something as impossible is likely to catalyze evolution­--not only ours, but also of other species. By </w:t>
       </w:r>
       <w:r>
         <w:rPr>
@@ -159,59 +289,92 @@
           <w:sz w:val="24"/>
           <w:shd w:fill="auto" w:val="clear"/>
         </w:rPr>
-        <w:t xml:space="preserve"> I don’t think it is necessary to have an advanced degree like Ph.D. in some subject to be given credit or to be taken seriously, it is one’s ability to think clearly and creatively that should be given credit. It is possible that you might think of my ideas as too perfect or naïve but I assure you that the ideas presented are possible if we sincerely try to achieve them.</w:t>
-      </w:r>
-    </w:p>
-    <w:p>
-      <w:pPr>
-        <w:spacing w:before="0" w:after="160" w:line="259"/>
-        <w:ind w:right="0" w:left="0" w:firstLine="0"/>
-        <w:jc w:val="left"/>
-        <w:rPr>
-          <w:rFonts w:ascii="Calibri" w:hAnsi="Calibri" w:cs="Calibri" w:eastAsia="Calibri"/>
-          <w:color w:val="auto"/>
-          <w:spacing w:val="0"/>
-          <w:position w:val="0"/>
-          <w:sz w:val="24"/>
-          <w:shd w:fill="auto" w:val="clear"/>
-        </w:rPr>
-      </w:pPr>
-      <w:r>
-        <w:rPr>
-          <w:rFonts w:ascii="Calibri" w:hAnsi="Calibri" w:cs="Calibri" w:eastAsia="Calibri"/>
-          <w:color w:val="auto"/>
-          <w:spacing w:val="0"/>
-          <w:position w:val="0"/>
-          <w:sz w:val="24"/>
-          <w:shd w:fill="auto" w:val="clear"/>
-        </w:rPr>
-        <w:t xml:space="preserve">  My approach in conveying my ideas is to not just state what the ideas are but to explain the reasoning behind them and to ask the Reader to question and imagine too. This way, the validity and strength of an idea can be verified, and any weakness can be identified and possibly dealt with. Can you think of an even better approach? I encourage questioning of the ideas and solutions given in this book to ensure that all possible weaknesses are identified and hopefully dealt with by better alternatives. Finally, please do not forget to read with love and a burning desire to improve this world and, therefore, the lives of conscious beings. The purpose of questioning should be improvement rather than hatred or ridicule.</w:t>
-      </w:r>
-    </w:p>
-    <w:p>
-      <w:pPr>
-        <w:spacing w:before="0" w:after="160" w:line="259"/>
-        <w:ind w:right="0" w:left="0" w:firstLine="0"/>
-        <w:jc w:val="left"/>
-        <w:rPr>
-          <w:rFonts w:ascii="Calibri" w:hAnsi="Calibri" w:cs="Calibri" w:eastAsia="Calibri"/>
-          <w:color w:val="auto"/>
-          <w:spacing w:val="0"/>
-          <w:position w:val="0"/>
-          <w:sz w:val="24"/>
-          <w:shd w:fill="auto" w:val="clear"/>
-        </w:rPr>
-      </w:pPr>
-      <w:r>
-        <w:rPr>
-          <w:rFonts w:ascii="Calibri" w:hAnsi="Calibri" w:cs="Calibri" w:eastAsia="Calibri"/>
-          <w:color w:val="auto"/>
-          <w:spacing w:val="0"/>
-          <w:position w:val="0"/>
-          <w:sz w:val="24"/>
-          <w:shd w:fill="auto" w:val="clear"/>
-        </w:rPr>
-        <w:t xml:space="preserve">  This book is by no means the final image of a perfect world, rather, it is an important stepping stone. Please do not interpret my book name as ‘one should not live in a world if it is not worth living in’, instead think of it as ‘we should make the world worth living in’. Wherever I mention a perfect form of something, it does not necessarily mean it is perfect but that it might be near perfect, and our success in taking it towards perfection depends on us questioning the underlying assumptions and the reasoning behind it. Perhaps I have used enough words, now I will let my book explain itself to you.</w:t>
+        <w:t xml:space="preserve"> </w:t>
+      </w:r>
+      <w:r>
+        <w:rPr>
+          <w:rFonts w:ascii="Calibri" w:hAnsi="Calibri" w:cs="Calibri" w:eastAsia="Calibri"/>
+          <w:color w:val="auto"/>
+          <w:spacing w:val="0"/>
+          <w:position w:val="0"/>
+          <w:sz w:val="24"/>
+          <w:shd w:fill="C0C0C0" w:val="clear"/>
+        </w:rPr>
+        <w:t xml:space="preserve">I don’t think it is necessary to have an advanced degree like Ph.D. in some subject to be given credit or to be taken seriously, it is one’s ability to think clearly and creatively that should be given credit. It is possible that you might think of my ideas as too perfect or naïve but I assure you that the ideas presented are possible if we sincerely try to achieve them.</w:t>
+      </w:r>
+    </w:p>
+    <w:p>
+      <w:pPr>
+        <w:spacing w:before="0" w:after="160" w:line="259"/>
+        <w:ind w:right="0" w:left="0" w:firstLine="0"/>
+        <w:jc w:val="left"/>
+        <w:rPr>
+          <w:rFonts w:ascii="Calibri" w:hAnsi="Calibri" w:cs="Calibri" w:eastAsia="Calibri"/>
+          <w:color w:val="auto"/>
+          <w:spacing w:val="0"/>
+          <w:position w:val="0"/>
+          <w:sz w:val="24"/>
+          <w:shd w:fill="auto" w:val="clear"/>
+        </w:rPr>
+      </w:pPr>
+      <w:r>
+        <w:rPr>
+          <w:rFonts w:ascii="Calibri" w:hAnsi="Calibri" w:cs="Calibri" w:eastAsia="Calibri"/>
+          <w:color w:val="auto"/>
+          <w:spacing w:val="0"/>
+          <w:position w:val="0"/>
+          <w:sz w:val="24"/>
+          <w:shd w:fill="auto" w:val="clear"/>
+        </w:rPr>
+        <w:t xml:space="preserve">  </w:t>
+      </w:r>
+      <w:r>
+        <w:rPr>
+          <w:rFonts w:ascii="Calibri" w:hAnsi="Calibri" w:cs="Calibri" w:eastAsia="Calibri"/>
+          <w:color w:val="auto"/>
+          <w:spacing w:val="0"/>
+          <w:position w:val="0"/>
+          <w:sz w:val="24"/>
+          <w:shd w:fill="C0C0C0" w:val="clear"/>
+        </w:rPr>
+        <w:t xml:space="preserve">My approach in conveying my ideas is to not just state what the ideas are but to explain the reasoning behind them and to ask the Reader to question and imagine too. This way, the validity and strength of an idea can be verified, and any weakness can be identified and possibly dealt with. Can you think of an even better approach? I encourage questioning of the ideas and solutions given in this book to ensure that all possible weaknesses are identified and hopefully dealt with by better alternatives. Finally, please do not forget to read with love and a burning desire to improve this world and, therefore, the lives of conscious beings. The purpose of questioning should be improvement rather than hatred or ridicule.</w:t>
+      </w:r>
+    </w:p>
+    <w:p>
+      <w:pPr>
+        <w:spacing w:before="0" w:after="160" w:line="259"/>
+        <w:ind w:right="0" w:left="0" w:firstLine="0"/>
+        <w:jc w:val="left"/>
+        <w:rPr>
+          <w:rFonts w:ascii="Calibri" w:hAnsi="Calibri" w:cs="Calibri" w:eastAsia="Calibri"/>
+          <w:color w:val="auto"/>
+          <w:spacing w:val="0"/>
+          <w:position w:val="0"/>
+          <w:sz w:val="24"/>
+          <w:shd w:fill="C0C0C0" w:val="clear"/>
+        </w:rPr>
+      </w:pPr>
+      <w:r>
+        <w:rPr>
+          <w:rFonts w:ascii="Calibri" w:hAnsi="Calibri" w:cs="Calibri" w:eastAsia="Calibri"/>
+          <w:color w:val="auto"/>
+          <w:spacing w:val="0"/>
+          <w:position w:val="0"/>
+          <w:sz w:val="24"/>
+          <w:shd w:fill="auto" w:val="clear"/>
+        </w:rPr>
+        <w:t xml:space="preserve">  </w:t>
+      </w:r>
+      <w:r>
+        <w:rPr>
+          <w:rFonts w:ascii="Calibri" w:hAnsi="Calibri" w:cs="Calibri" w:eastAsia="Calibri"/>
+          <w:color w:val="auto"/>
+          <w:spacing w:val="0"/>
+          <w:position w:val="0"/>
+          <w:sz w:val="24"/>
+          <w:shd w:fill="C0C0C0" w:val="clear"/>
+        </w:rPr>
+        <w:t xml:space="preserve">This book is by no means the final image of a perfect world, rather, it is an important stepping stone. Please do not interpret my book name as ‘one should not live in a world if it is not worth living in’, instead think of it as ‘we should make the world worth living in’. Wherever I mention a perfect form of something, it does not necessarily mean it is perfect but that it might be near perfect, and our success in taking it towards perfection depends on us questioning the underlying assumptions and the reasoning behind it. Perhaps I have used enough words, now I will let my book explain itself to you.</w:t>
       </w:r>
     </w:p>
     <w:p>
@@ -314,6 +477,265 @@
           <w:spacing w:val="0"/>
           <w:position w:val="0"/>
           <w:sz w:val="24"/>
+          <w:shd w:fill="00FF00" w:val="clear"/>
+        </w:rPr>
+      </w:pPr>
+      <w:r>
+        <w:rPr>
+          <w:rFonts w:ascii="Calibri" w:hAnsi="Calibri" w:cs="Calibri" w:eastAsia="Calibri"/>
+          <w:color w:val="auto"/>
+          <w:spacing w:val="0"/>
+          <w:position w:val="0"/>
+          <w:sz w:val="24"/>
+          <w:shd w:fill="auto" w:val="clear"/>
+        </w:rPr>
+        <w:t xml:space="preserve">  </w:t>
+      </w:r>
+      <w:r>
+        <w:rPr>
+          <w:rFonts w:ascii="Calibri" w:hAnsi="Calibri" w:cs="Calibri" w:eastAsia="Calibri"/>
+          <w:color w:val="auto"/>
+          <w:spacing w:val="0"/>
+          <w:position w:val="0"/>
+          <w:sz w:val="24"/>
+          <w:shd w:fill="00FF00" w:val="clear"/>
+        </w:rPr>
+        <w:t xml:space="preserve">Do you know about the Plato’s theory of ideas? Understanding it can cause you to think about what the ideal form of something should be like. According to this theory, the earthly knowledge is just shadow and the real world is beyond what you perceive. The important aspect of Plato’s teaching is his emphasis on using the ability to reason. As a rationalist, he believed that the ability to reason can be used to know about the real world, not just the shadow of it. Regardless of what is true, and what fiction, the important thing to learn here is that you humans have an amazing ability, to reason, and you should use it for making the world closer to perfect.</w:t>
+      </w:r>
+    </w:p>
+    <w:p>
+      <w:pPr>
+        <w:spacing w:before="0" w:after="160" w:line="259"/>
+        <w:ind w:right="0" w:left="0" w:firstLine="0"/>
+        <w:jc w:val="left"/>
+        <w:rPr>
+          <w:rFonts w:ascii="Calibri" w:hAnsi="Calibri" w:cs="Calibri" w:eastAsia="Calibri"/>
+          <w:color w:val="auto"/>
+          <w:spacing w:val="0"/>
+          <w:position w:val="0"/>
+          <w:sz w:val="24"/>
+          <w:shd w:fill="00FF00" w:val="clear"/>
+        </w:rPr>
+      </w:pPr>
+      <w:r>
+        <w:rPr>
+          <w:rFonts w:ascii="Calibri" w:hAnsi="Calibri" w:cs="Calibri" w:eastAsia="Calibri"/>
+          <w:color w:val="auto"/>
+          <w:spacing w:val="0"/>
+          <w:position w:val="0"/>
+          <w:sz w:val="24"/>
+          <w:shd w:fill="00FF00" w:val="clear"/>
+        </w:rPr>
+        <w:t xml:space="preserve">  Dear Reader, how can you determine what a perfect version of something is like? What questions should you ask and how can you answer them? Why don’t you use your ability to reason for coming up with an effective way for determining perfection?</w:t>
+      </w:r>
+    </w:p>
+    <w:p>
+      <w:pPr>
+        <w:spacing w:before="0" w:after="160" w:line="259"/>
+        <w:ind w:right="0" w:left="0" w:firstLine="0"/>
+        <w:jc w:val="left"/>
+        <w:rPr>
+          <w:rFonts w:ascii="Calibri" w:hAnsi="Calibri" w:cs="Calibri" w:eastAsia="Calibri"/>
+          <w:color w:val="auto"/>
+          <w:spacing w:val="0"/>
+          <w:position w:val="0"/>
+          <w:sz w:val="24"/>
+          <w:shd w:fill="00FF00" w:val="clear"/>
+        </w:rPr>
+      </w:pPr>
+      <w:r>
+        <w:rPr>
+          <w:rFonts w:ascii="Calibri" w:hAnsi="Calibri" w:cs="Calibri" w:eastAsia="Calibri"/>
+          <w:color w:val="auto"/>
+          <w:spacing w:val="0"/>
+          <w:position w:val="0"/>
+          <w:sz w:val="24"/>
+          <w:shd w:fill="00FF00" w:val="clear"/>
+        </w:rPr>
+        <w:t xml:space="preserve">  Let's call a thing’s perfect version ‘P’. By trying to understand what P is like, what you are really trying to understand is P's ability to achieve that which it should ideally achieve. But what should it ideally achieve? You have to use your reasoning skills to answer this question in detail, by doing so you will determine what goals it must ideally achieve. If you think about this even more deeply, you will realise that what you are really trying to understand is what </w:t>
+      </w:r>
+      <w:r>
+        <w:rPr>
+          <w:rFonts w:ascii="Calibri" w:hAnsi="Calibri" w:cs="Calibri" w:eastAsia="Calibri"/>
+          <w:i/>
+          <w:color w:val="auto"/>
+          <w:spacing w:val="0"/>
+          <w:position w:val="0"/>
+          <w:sz w:val="24"/>
+          <w:shd w:fill="00FF00" w:val="clear"/>
+        </w:rPr>
+        <w:t xml:space="preserve">you</w:t>
+      </w:r>
+      <w:r>
+        <w:rPr>
+          <w:rFonts w:ascii="Calibri" w:hAnsi="Calibri" w:cs="Calibri" w:eastAsia="Calibri"/>
+          <w:color w:val="auto"/>
+          <w:spacing w:val="0"/>
+          <w:position w:val="0"/>
+          <w:sz w:val="24"/>
+          <w:shd w:fill="00FF00" w:val="clear"/>
+        </w:rPr>
+        <w:t xml:space="preserve"> </w:t>
+      </w:r>
+      <w:r>
+        <w:rPr>
+          <w:rFonts w:ascii="Calibri" w:hAnsi="Calibri" w:cs="Calibri" w:eastAsia="Calibri"/>
+          <w:i/>
+          <w:color w:val="auto"/>
+          <w:spacing w:val="0"/>
+          <w:position w:val="0"/>
+          <w:sz w:val="24"/>
+          <w:shd w:fill="00FF00" w:val="clear"/>
+        </w:rPr>
+        <w:t xml:space="preserve">want </w:t>
+      </w:r>
+      <w:r>
+        <w:rPr>
+          <w:rFonts w:ascii="Calibri" w:hAnsi="Calibri" w:cs="Calibri" w:eastAsia="Calibri"/>
+          <w:color w:val="auto"/>
+          <w:spacing w:val="0"/>
+          <w:position w:val="0"/>
+          <w:sz w:val="24"/>
+          <w:shd w:fill="00FF00" w:val="clear"/>
+        </w:rPr>
+        <w:t xml:space="preserve">it to achieve, not necessarily what </w:t>
+      </w:r>
+      <w:r>
+        <w:rPr>
+          <w:rFonts w:ascii="Calibri" w:hAnsi="Calibri" w:cs="Calibri" w:eastAsia="Calibri"/>
+          <w:i/>
+          <w:color w:val="auto"/>
+          <w:spacing w:val="0"/>
+          <w:position w:val="0"/>
+          <w:sz w:val="24"/>
+          <w:shd w:fill="00FF00" w:val="clear"/>
+        </w:rPr>
+        <w:t xml:space="preserve">it</w:t>
+      </w:r>
+      <w:r>
+        <w:rPr>
+          <w:rFonts w:ascii="Calibri" w:hAnsi="Calibri" w:cs="Calibri" w:eastAsia="Calibri"/>
+          <w:color w:val="auto"/>
+          <w:spacing w:val="0"/>
+          <w:position w:val="0"/>
+          <w:sz w:val="24"/>
+          <w:shd w:fill="00FF00" w:val="clear"/>
+        </w:rPr>
+        <w:t xml:space="preserve"> </w:t>
+      </w:r>
+      <w:r>
+        <w:rPr>
+          <w:rFonts w:ascii="Calibri" w:hAnsi="Calibri" w:cs="Calibri" w:eastAsia="Calibri"/>
+          <w:i/>
+          <w:color w:val="auto"/>
+          <w:spacing w:val="0"/>
+          <w:position w:val="0"/>
+          <w:sz w:val="24"/>
+          <w:shd w:fill="00FF00" w:val="clear"/>
+        </w:rPr>
+        <w:t xml:space="preserve">should</w:t>
+      </w:r>
+      <w:r>
+        <w:rPr>
+          <w:rFonts w:ascii="Calibri" w:hAnsi="Calibri" w:cs="Calibri" w:eastAsia="Calibri"/>
+          <w:color w:val="auto"/>
+          <w:spacing w:val="0"/>
+          <w:position w:val="0"/>
+          <w:sz w:val="24"/>
+          <w:shd w:fill="00FF00" w:val="clear"/>
+        </w:rPr>
+        <w:t xml:space="preserve"> achieve (more on subjectivity and democracy later). Finally, you need to set what objectives it should ideally meet in order to achieve its goals. This is how you can determine what P is like. So basically, goals are long-term and broad, and for achieving them, objectives are set which are short-term and specific. </w:t>
+      </w:r>
+    </w:p>
+    <w:p>
+      <w:pPr>
+        <w:spacing w:before="0" w:after="160" w:line="259"/>
+        <w:ind w:right="0" w:left="0" w:firstLine="0"/>
+        <w:jc w:val="left"/>
+        <w:rPr>
+          <w:rFonts w:ascii="Calibri" w:hAnsi="Calibri" w:cs="Calibri" w:eastAsia="Calibri"/>
+          <w:color w:val="auto"/>
+          <w:spacing w:val="0"/>
+          <w:position w:val="0"/>
+          <w:sz w:val="24"/>
+          <w:shd w:fill="00FF00" w:val="clear"/>
+        </w:rPr>
+      </w:pPr>
+      <w:r>
+        <w:rPr>
+          <w:rFonts w:ascii="Calibri" w:hAnsi="Calibri" w:cs="Calibri" w:eastAsia="Calibri"/>
+          <w:color w:val="auto"/>
+          <w:spacing w:val="0"/>
+          <w:position w:val="0"/>
+          <w:sz w:val="24"/>
+          <w:shd w:fill="00FF00" w:val="clear"/>
+        </w:rPr>
+        <w:t xml:space="preserve">  Comparing something’s actual performance and characteristics with the ideal one’s should help you determine how close it is to perfection. My Reader, suppose you had to determine what a perfect computer should be like, how would you approach this challenge? First, you need to know what goals should such a computer ideally achieve. Then, you should set ideal objectives which should be met for achieving those goals. For example, its goals can be to compute anything instantaneously, use almost no power, be completely environment-friendly, and be safe in all situations. For achieving these goals, you can set objectives like: it should have a certain score in benchmarking, it should have a boot time of less than a nanosecond, it should never crash or fail to boot, etc. What other objectives can you come up with? </w:t>
+      </w:r>
+    </w:p>
+    <w:p>
+      <w:pPr>
+        <w:spacing w:before="0" w:after="160" w:line="259"/>
+        <w:ind w:right="0" w:left="0" w:firstLine="0"/>
+        <w:jc w:val="left"/>
+        <w:rPr>
+          <w:rFonts w:ascii="Calibri" w:hAnsi="Calibri" w:cs="Calibri" w:eastAsia="Calibri"/>
+          <w:color w:val="auto"/>
+          <w:spacing w:val="0"/>
+          <w:position w:val="0"/>
+          <w:sz w:val="24"/>
+          <w:shd w:fill="00FF00" w:val="clear"/>
+        </w:rPr>
+      </w:pPr>
+      <w:r>
+        <w:rPr>
+          <w:rFonts w:ascii="Calibri" w:hAnsi="Calibri" w:cs="Calibri" w:eastAsia="Calibri"/>
+          <w:color w:val="auto"/>
+          <w:spacing w:val="0"/>
+          <w:position w:val="0"/>
+          <w:sz w:val="24"/>
+          <w:shd w:fill="00FF00" w:val="clear"/>
+        </w:rPr>
+        <w:t xml:space="preserve">  You can then compare an actual computer’s performance with the ideal one’s to determine how close it is to perfection. A possible difficulty in making the perfection a reality is that some objectives conflict with each other in the sense that achieving one makes it difficult to achieve the other. Like, if you focus on achieving a high computing speed, maintaining the power-need at a low level would become increasingly difficult. How can you deal with this difficulty? The best way is to rank them according to their importance, then give them preference accordingly. The importance of an objective depends on how it affects the achievement of long-term goals. You have to be creative to deal with such problems. Learning about the approaches taken in the past for solving such conflicts can be helpful for knowing which approaches have failed and which have worked, and more importantly ‘why?’.</w:t>
+      </w:r>
+    </w:p>
+    <w:p>
+      <w:pPr>
+        <w:spacing w:before="0" w:after="160" w:line="259"/>
+        <w:ind w:right="0" w:left="0" w:firstLine="0"/>
+        <w:jc w:val="left"/>
+        <w:rPr>
+          <w:rFonts w:ascii="Calibri" w:hAnsi="Calibri" w:cs="Calibri" w:eastAsia="Calibri"/>
+          <w:color w:val="auto"/>
+          <w:spacing w:val="0"/>
+          <w:position w:val="0"/>
+          <w:sz w:val="24"/>
+          <w:shd w:fill="00FF00" w:val="clear"/>
+        </w:rPr>
+      </w:pPr>
+      <w:r>
+        <w:rPr>
+          <w:rFonts w:ascii="Calibri" w:hAnsi="Calibri" w:cs="Calibri" w:eastAsia="Calibri"/>
+          <w:color w:val="auto"/>
+          <w:spacing w:val="0"/>
+          <w:position w:val="0"/>
+          <w:sz w:val="24"/>
+          <w:shd w:fill="00FF00" w:val="clear"/>
+        </w:rPr>
+        <w:t xml:space="preserve">  So, what should a perfect system be like?</w:t>
+      </w:r>
+    </w:p>
+    <w:p>
+      <w:pPr>
+        <w:spacing w:before="0" w:after="160" w:line="259"/>
+        <w:ind w:right="0" w:left="0" w:firstLine="0"/>
+        <w:jc w:val="left"/>
+        <w:rPr>
+          <w:rFonts w:ascii="Calibri" w:hAnsi="Calibri" w:cs="Calibri" w:eastAsia="Calibri"/>
+          <w:color w:val="auto"/>
+          <w:spacing w:val="0"/>
+          <w:position w:val="0"/>
+          <w:sz w:val="24"/>
           <w:shd w:fill="FFFF00" w:val="clear"/>
         </w:rPr>
       </w:pPr>
@@ -323,6 +745,477 @@
           <w:color w:val="auto"/>
           <w:spacing w:val="0"/>
           <w:position w:val="0"/>
+          <w:sz w:val="22"/>
+          <w:shd w:fill="auto" w:val="clear"/>
+        </w:rPr>
+        <w:t xml:space="preserve">&lt;/Determining Perfection&gt;</w:t>
+      </w:r>
+    </w:p>
+    <w:p>
+      <w:pPr>
+        <w:spacing w:before="0" w:after="160" w:line="259"/>
+        <w:ind w:right="0" w:left="0" w:firstLine="0"/>
+        <w:jc w:val="center"/>
+        <w:rPr>
+          <w:rFonts w:ascii="Calibri Light" w:hAnsi="Calibri Light" w:cs="Calibri Light" w:eastAsia="Calibri Light"/>
+          <w:color w:val="auto"/>
+          <w:spacing w:val="0"/>
+          <w:position w:val="0"/>
+          <w:sz w:val="28"/>
+          <w:shd w:fill="auto" w:val="clear"/>
+        </w:rPr>
+      </w:pPr>
+      <w:r>
+        <w:rPr>
+          <w:rFonts w:ascii="Calibri" w:hAnsi="Calibri" w:cs="Calibri" w:eastAsia="Calibri"/>
+          <w:color w:val="auto"/>
+          <w:spacing w:val="0"/>
+          <w:position w:val="0"/>
+          <w:sz w:val="24"/>
+          <w:shd w:fill="auto" w:val="clear"/>
+        </w:rPr>
+        <w:t xml:space="preserve">­­­___</w:t>
+      </w:r>
+    </w:p>
+    <w:p>
+      <w:pPr>
+        <w:spacing w:before="0" w:after="160" w:line="259"/>
+        <w:ind w:right="0" w:left="0" w:firstLine="0"/>
+        <w:jc w:val="left"/>
+        <w:rPr>
+          <w:rFonts w:ascii="Calibri" w:hAnsi="Calibri" w:cs="Calibri" w:eastAsia="Calibri"/>
+          <w:color w:val="auto"/>
+          <w:spacing w:val="0"/>
+          <w:position w:val="0"/>
+          <w:sz w:val="24"/>
+          <w:shd w:fill="auto" w:val="clear"/>
+        </w:rPr>
+      </w:pPr>
+      <w:r>
+        <w:rPr>
+          <w:rFonts w:ascii="Calibri" w:hAnsi="Calibri" w:cs="Calibri" w:eastAsia="Calibri"/>
+          <w:color w:val="auto"/>
+          <w:spacing w:val="0"/>
+          <w:position w:val="0"/>
+          <w:sz w:val="24"/>
+          <w:shd w:fill="auto" w:val="clear"/>
+        </w:rPr>
+        <w:t xml:space="preserve">&lt;The Philosophy of the Perfect System&gt;</w:t>
+      </w:r>
+    </w:p>
+    <w:p>
+      <w:pPr>
+        <w:spacing w:before="0" w:after="160" w:line="259"/>
+        <w:ind w:right="0" w:left="0" w:firstLine="0"/>
+        <w:jc w:val="left"/>
+        <w:rPr>
+          <w:rFonts w:ascii="Calibri" w:hAnsi="Calibri" w:cs="Calibri" w:eastAsia="Calibri"/>
+          <w:color w:val="auto"/>
+          <w:spacing w:val="0"/>
+          <w:position w:val="0"/>
+          <w:sz w:val="24"/>
+          <w:shd w:fill="C0C0C0" w:val="clear"/>
+        </w:rPr>
+      </w:pPr>
+      <w:r>
+        <w:rPr>
+          <w:rFonts w:ascii="Calibri" w:hAnsi="Calibri" w:cs="Calibri" w:eastAsia="Calibri"/>
+          <w:color w:val="auto"/>
+          <w:spacing w:val="0"/>
+          <w:position w:val="0"/>
+          <w:sz w:val="24"/>
+          <w:shd w:fill="C0C0C0" w:val="clear"/>
+        </w:rPr>
+        <w:t xml:space="preserve">  Before I share my author’s ideas about the ‘Perfect System’, My author believes that the reason behind something is more important than that thing. </w:t>
+      </w:r>
+    </w:p>
+    <w:p>
+      <w:pPr>
+        <w:spacing w:before="0" w:after="160" w:line="259"/>
+        <w:ind w:right="0" w:left="0" w:firstLine="0"/>
+        <w:jc w:val="left"/>
+        <w:rPr>
+          <w:rFonts w:ascii="Calibri" w:hAnsi="Calibri" w:cs="Calibri" w:eastAsia="Calibri"/>
+          <w:color w:val="auto"/>
+          <w:spacing w:val="0"/>
+          <w:position w:val="0"/>
+          <w:sz w:val="24"/>
+          <w:shd w:fill="C0C0C0" w:val="clear"/>
+        </w:rPr>
+      </w:pPr>
+    </w:p>
+    <w:p>
+      <w:pPr>
+        <w:spacing w:before="0" w:after="160" w:line="259"/>
+        <w:ind w:right="0" w:left="0" w:firstLine="0"/>
+        <w:jc w:val="left"/>
+        <w:rPr>
+          <w:rFonts w:ascii="Calibri" w:hAnsi="Calibri" w:cs="Calibri" w:eastAsia="Calibri"/>
+          <w:color w:val="auto"/>
+          <w:spacing w:val="0"/>
+          <w:position w:val="0"/>
+          <w:sz w:val="24"/>
+          <w:shd w:fill="FFFF00" w:val="clear"/>
+        </w:rPr>
+      </w:pPr>
+      <w:r>
+        <w:rPr>
+          <w:rFonts w:ascii="Calibri" w:hAnsi="Calibri" w:cs="Calibri" w:eastAsia="Calibri"/>
+          <w:color w:val="auto"/>
+          <w:spacing w:val="0"/>
+          <w:position w:val="0"/>
+          <w:sz w:val="24"/>
+          <w:shd w:fill="FFFF00" w:val="clear"/>
+        </w:rPr>
+        <w:t xml:space="preserve">&lt;Why Rewardism&gt;</w:t>
+      </w:r>
+    </w:p>
+    <w:p>
+      <w:pPr>
+        <w:spacing w:before="0" w:after="160" w:line="259"/>
+        <w:ind w:right="0" w:left="0" w:firstLine="0"/>
+        <w:jc w:val="left"/>
+        <w:rPr>
+          <w:rFonts w:ascii="Calibri" w:hAnsi="Calibri" w:cs="Calibri" w:eastAsia="Calibri"/>
+          <w:color w:val="auto"/>
+          <w:spacing w:val="0"/>
+          <w:position w:val="0"/>
+          <w:sz w:val="24"/>
+          <w:shd w:fill="FFFF00" w:val="clear"/>
+        </w:rPr>
+      </w:pPr>
+      <w:r>
+        <w:rPr>
+          <w:rFonts w:ascii="Calibri" w:hAnsi="Calibri" w:cs="Calibri" w:eastAsia="Calibri"/>
+          <w:color w:val="auto"/>
+          <w:spacing w:val="0"/>
+          <w:position w:val="0"/>
+          <w:sz w:val="24"/>
+          <w:shd w:fill="FFFF00" w:val="clear"/>
+        </w:rPr>
+        <w:t xml:space="preserve">I want you to imagine what such a system should be like, what must change in the present system, and what kind of world do you want to live in with your loved ones? More importantly think about ‘why’ such changes are necessary.</w:t>
+      </w:r>
+    </w:p>
+    <w:p>
+      <w:pPr>
+        <w:spacing w:before="0" w:after="160" w:line="259"/>
+        <w:ind w:right="0" w:left="0" w:firstLine="0"/>
+        <w:jc w:val="left"/>
+        <w:rPr>
+          <w:rFonts w:ascii="Calibri" w:hAnsi="Calibri" w:cs="Calibri" w:eastAsia="Calibri"/>
+          <w:i/>
+          <w:color w:val="auto"/>
+          <w:spacing w:val="0"/>
+          <w:position w:val="0"/>
+          <w:sz w:val="24"/>
+          <w:shd w:fill="FFFF00" w:val="clear"/>
+        </w:rPr>
+      </w:pPr>
+      <w:r>
+        <w:rPr>
+          <w:rFonts w:ascii="Calibri" w:hAnsi="Calibri" w:cs="Calibri" w:eastAsia="Calibri"/>
+          <w:color w:val="auto"/>
+          <w:spacing w:val="0"/>
+          <w:position w:val="0"/>
+          <w:sz w:val="24"/>
+          <w:shd w:fill="FFFF00" w:val="clear"/>
+        </w:rPr>
+        <w:t xml:space="preserve">‘If you have your </w:t>
+      </w:r>
+      <w:r>
+        <w:rPr>
+          <w:rFonts w:ascii="Calibri" w:hAnsi="Calibri" w:cs="Calibri" w:eastAsia="Calibri"/>
+          <w:i/>
+          <w:color w:val="auto"/>
+          <w:spacing w:val="0"/>
+          <w:position w:val="0"/>
+          <w:sz w:val="24"/>
+          <w:shd w:fill="FFFF00" w:val="clear"/>
+        </w:rPr>
+        <w:t xml:space="preserve">Why?</w:t>
+      </w:r>
+      <w:r>
+        <w:rPr>
+          <w:rFonts w:ascii="Calibri" w:hAnsi="Calibri" w:cs="Calibri" w:eastAsia="Calibri"/>
+          <w:color w:val="auto"/>
+          <w:spacing w:val="0"/>
+          <w:position w:val="0"/>
+          <w:sz w:val="24"/>
+          <w:shd w:fill="FFFF00" w:val="clear"/>
+        </w:rPr>
+        <w:t xml:space="preserve"> of life, you can put up with just about any </w:t>
+      </w:r>
+      <w:r>
+        <w:rPr>
+          <w:rFonts w:ascii="Calibri" w:hAnsi="Calibri" w:cs="Calibri" w:eastAsia="Calibri"/>
+          <w:i/>
+          <w:color w:val="auto"/>
+          <w:spacing w:val="0"/>
+          <w:position w:val="0"/>
+          <w:sz w:val="24"/>
+          <w:shd w:fill="FFFF00" w:val="clear"/>
+        </w:rPr>
+        <w:t xml:space="preserve">How?’ - </w:t>
+      </w:r>
+      <w:r>
+        <w:rPr>
+          <w:rFonts w:ascii="Calibri" w:hAnsi="Calibri" w:cs="Calibri" w:eastAsia="Calibri"/>
+          <w:color w:val="auto"/>
+          <w:spacing w:val="0"/>
+          <w:position w:val="0"/>
+          <w:sz w:val="24"/>
+          <w:shd w:fill="FFFF00" w:val="clear"/>
+        </w:rPr>
+        <w:t xml:space="preserve">Friedrich Nietzsche</w:t>
+      </w:r>
+    </w:p>
+    <w:p>
+      <w:pPr>
+        <w:spacing w:before="0" w:after="160" w:line="259"/>
+        <w:ind w:right="0" w:left="0" w:firstLine="0"/>
+        <w:jc w:val="left"/>
+        <w:rPr>
+          <w:rFonts w:ascii="Calibri" w:hAnsi="Calibri" w:cs="Calibri" w:eastAsia="Calibri"/>
+          <w:color w:val="auto"/>
+          <w:spacing w:val="0"/>
+          <w:position w:val="0"/>
+          <w:sz w:val="24"/>
+          <w:shd w:fill="FFFF00" w:val="clear"/>
+        </w:rPr>
+      </w:pPr>
+      <w:r>
+        <w:rPr>
+          <w:rFonts w:ascii="Calibri" w:hAnsi="Calibri" w:cs="Calibri" w:eastAsia="Calibri"/>
+          <w:color w:val="auto"/>
+          <w:spacing w:val="0"/>
+          <w:position w:val="0"/>
+          <w:sz w:val="24"/>
+          <w:shd w:fill="FFFF00" w:val="clear"/>
+        </w:rPr>
+        <w:t xml:space="preserve">If you humans understand why you want to struggle and put in the effort to achieve something, you can put up with just about any difficulty or problem, however, if no convincing cause is there, you will not find it worth achieving and thus, it will become very difficult for you to achieve it. Another factor that plays an important role in achieving just about anything is hope, because even if you know why something has to change but have no hope of achieving it, you are unlikely to put in the necessary effort; without hope you are most likely to think ‘what is the point of all my effort, people do not change, nothing will change’. Having a reason and hope to change the world to make it worth living in will help you greatly in bringing about that change.</w:t>
+      </w:r>
+    </w:p>
+    <w:p>
+      <w:pPr>
+        <w:spacing w:before="0" w:after="160" w:line="259"/>
+        <w:ind w:right="0" w:left="0" w:firstLine="0"/>
+        <w:jc w:val="left"/>
+        <w:rPr>
+          <w:rFonts w:ascii="Calibri" w:hAnsi="Calibri" w:cs="Calibri" w:eastAsia="Calibri"/>
+          <w:color w:val="auto"/>
+          <w:spacing w:val="0"/>
+          <w:position w:val="0"/>
+          <w:sz w:val="24"/>
+          <w:shd w:fill="FFFF00" w:val="clear"/>
+        </w:rPr>
+      </w:pPr>
+      <w:r>
+        <w:rPr>
+          <w:rFonts w:ascii="Calibri" w:hAnsi="Calibri" w:cs="Calibri" w:eastAsia="Calibri"/>
+          <w:color w:val="auto"/>
+          <w:spacing w:val="0"/>
+          <w:position w:val="0"/>
+          <w:sz w:val="24"/>
+          <w:shd w:fill="FFFF00" w:val="clear"/>
+        </w:rPr>
+        <w:t xml:space="preserve">&lt;/Why Rewardism&gt;</w:t>
+      </w:r>
+    </w:p>
+    <w:p>
+      <w:pPr>
+        <w:spacing w:before="0" w:after="160" w:line="259"/>
+        <w:ind w:right="0" w:left="0" w:firstLine="0"/>
+        <w:jc w:val="left"/>
+        <w:rPr>
+          <w:rFonts w:ascii="Calibri" w:hAnsi="Calibri" w:cs="Calibri" w:eastAsia="Calibri"/>
+          <w:color w:val="auto"/>
+          <w:spacing w:val="0"/>
+          <w:position w:val="0"/>
+          <w:sz w:val="24"/>
+          <w:shd w:fill="auto" w:val="clear"/>
+        </w:rPr>
+      </w:pPr>
+    </w:p>
+    <w:p>
+      <w:pPr>
+        <w:spacing w:before="0" w:after="160" w:line="259"/>
+        <w:ind w:right="0" w:left="0" w:firstLine="0"/>
+        <w:jc w:val="left"/>
+        <w:rPr>
+          <w:rFonts w:ascii="Calibri" w:hAnsi="Calibri" w:cs="Calibri" w:eastAsia="Calibri"/>
+          <w:color w:val="auto"/>
+          <w:spacing w:val="0"/>
+          <w:position w:val="0"/>
+          <w:sz w:val="24"/>
+          <w:shd w:fill="C0C0C0" w:val="clear"/>
+        </w:rPr>
+      </w:pPr>
+      <w:r>
+        <w:rPr>
+          <w:rFonts w:ascii="Calibri" w:hAnsi="Calibri" w:cs="Calibri" w:eastAsia="Calibri"/>
+          <w:color w:val="auto"/>
+          <w:spacing w:val="0"/>
+          <w:position w:val="0"/>
+          <w:sz w:val="24"/>
+          <w:shd w:fill="C0C0C0" w:val="clear"/>
+        </w:rPr>
+        <w:t xml:space="preserve">  My dear Reader, </w:t>
+      </w:r>
+    </w:p>
+    <w:p>
+      <w:pPr>
+        <w:spacing w:before="0" w:after="160" w:line="259"/>
+        <w:ind w:right="0" w:left="0" w:firstLine="0"/>
+        <w:jc w:val="left"/>
+        <w:rPr>
+          <w:rFonts w:ascii="Calibri" w:hAnsi="Calibri" w:cs="Calibri" w:eastAsia="Calibri"/>
+          <w:color w:val="auto"/>
+          <w:spacing w:val="0"/>
+          <w:position w:val="0"/>
+          <w:sz w:val="24"/>
+          <w:shd w:fill="C0C0C0" w:val="clear"/>
+        </w:rPr>
+      </w:pPr>
+    </w:p>
+    <w:p>
+      <w:pPr>
+        <w:spacing w:before="0" w:after="160" w:line="259"/>
+        <w:ind w:right="0" w:left="0" w:firstLine="0"/>
+        <w:jc w:val="left"/>
+        <w:rPr>
+          <w:rFonts w:ascii="Calibri" w:hAnsi="Calibri" w:cs="Calibri" w:eastAsia="Calibri"/>
+          <w:color w:val="auto"/>
+          <w:spacing w:val="0"/>
+          <w:position w:val="0"/>
+          <w:sz w:val="24"/>
+          <w:shd w:fill="FFFF00" w:val="clear"/>
+        </w:rPr>
+      </w:pPr>
+      <w:r>
+        <w:rPr>
+          <w:rFonts w:ascii="Calibri" w:hAnsi="Calibri" w:cs="Calibri" w:eastAsia="Calibri"/>
+          <w:color w:val="auto"/>
+          <w:spacing w:val="0"/>
+          <w:position w:val="0"/>
+          <w:sz w:val="24"/>
+          <w:shd w:fill="FFFF00" w:val="clear"/>
+        </w:rPr>
+        <w:t xml:space="preserve">&lt;Deployment&gt;</w:t>
+      </w:r>
+    </w:p>
+    <w:p>
+      <w:pPr>
+        <w:spacing w:before="0" w:after="160" w:line="259"/>
+        <w:ind w:right="0" w:left="0" w:firstLine="0"/>
+        <w:jc w:val="left"/>
+        <w:rPr>
+          <w:rFonts w:ascii="Calibri" w:hAnsi="Calibri" w:cs="Calibri" w:eastAsia="Calibri"/>
+          <w:color w:val="auto"/>
+          <w:spacing w:val="0"/>
+          <w:position w:val="0"/>
+          <w:sz w:val="24"/>
+          <w:shd w:fill="FFFF00" w:val="clear"/>
+        </w:rPr>
+      </w:pPr>
+      <w:r>
+        <w:rPr>
+          <w:rFonts w:ascii="Calibri" w:hAnsi="Calibri" w:cs="Calibri" w:eastAsia="Calibri"/>
+          <w:color w:val="auto"/>
+          <w:spacing w:val="0"/>
+          <w:position w:val="0"/>
+          <w:sz w:val="24"/>
+          <w:shd w:fill="FFFF00" w:val="clear"/>
+        </w:rPr>
+        <w:t xml:space="preserve">Is it not possible that I am unaware of some flaws in my reasoning? Perhaps what I consider best for everyone or what I think is advancement of us humans might actually be the reason for our downfall and misery; is that not possible? How can I ensure my reasoning is as free of flaws as possible? The answer is 'constructive criticism' - not just finding the fallacies in others’ arguments but also appreciating criticism of my own ideas and arguments, and acknowledging the fact that there can be flaws in my reasoning too. Does it not make more sense to actually question what I consider 'best', to understand different opinions and to allow constructive criticism, before we put in the effort to bring about that change? I must not let dogma, peer pressure, traditions or any emotional factor cloud my judgement. So, the initial stage would be the understanding and criticizing of Rewardism by the well-educated, and wise ones.</w:t>
+      </w:r>
+    </w:p>
+    <w:p>
+      <w:pPr>
+        <w:spacing w:before="0" w:after="160" w:line="259"/>
+        <w:ind w:right="0" w:left="0" w:firstLine="0"/>
+        <w:jc w:val="left"/>
+        <w:rPr>
+          <w:rFonts w:ascii="Calibri" w:hAnsi="Calibri" w:cs="Calibri" w:eastAsia="Calibri"/>
+          <w:color w:val="auto"/>
+          <w:spacing w:val="0"/>
+          <w:position w:val="0"/>
+          <w:sz w:val="24"/>
+          <w:shd w:fill="FFFF00" w:val="clear"/>
+        </w:rPr>
+      </w:pPr>
+      <w:r>
+        <w:rPr>
+          <w:rFonts w:ascii="Calibri" w:hAnsi="Calibri" w:cs="Calibri" w:eastAsia="Calibri"/>
+          <w:color w:val="auto"/>
+          <w:spacing w:val="0"/>
+          <w:position w:val="0"/>
+          <w:sz w:val="24"/>
+          <w:shd w:fill="FFFF00" w:val="clear"/>
+        </w:rPr>
+        <w:t xml:space="preserve">&lt;/Deployment&gt;</w:t>
+      </w:r>
+    </w:p>
+    <w:p>
+      <w:pPr>
+        <w:spacing w:before="0" w:after="160" w:line="259"/>
+        <w:ind w:right="0" w:left="0" w:firstLine="0"/>
+        <w:jc w:val="left"/>
+        <w:rPr>
+          <w:rFonts w:ascii="Calibri" w:hAnsi="Calibri" w:cs="Calibri" w:eastAsia="Calibri"/>
+          <w:color w:val="auto"/>
+          <w:spacing w:val="0"/>
+          <w:position w:val="0"/>
+          <w:sz w:val="24"/>
+          <w:shd w:fill="auto" w:val="clear"/>
+        </w:rPr>
+      </w:pPr>
+    </w:p>
+    <w:p>
+      <w:pPr>
+        <w:spacing w:before="0" w:after="160" w:line="259"/>
+        <w:ind w:right="0" w:left="0" w:firstLine="0"/>
+        <w:jc w:val="left"/>
+        <w:rPr>
+          <w:rFonts w:ascii="Calibri" w:hAnsi="Calibri" w:cs="Calibri" w:eastAsia="Calibri"/>
+          <w:color w:val="auto"/>
+          <w:spacing w:val="0"/>
+          <w:position w:val="0"/>
+          <w:sz w:val="24"/>
+          <w:shd w:fill="auto" w:val="clear"/>
+        </w:rPr>
+      </w:pPr>
+      <w:r>
+        <w:rPr>
+          <w:rFonts w:ascii="Calibri" w:hAnsi="Calibri" w:cs="Calibri" w:eastAsia="Calibri"/>
+          <w:color w:val="auto"/>
+          <w:spacing w:val="0"/>
+          <w:position w:val="0"/>
+          <w:sz w:val="24"/>
+          <w:shd w:fill="C0C0C0" w:val="clear"/>
+        </w:rPr>
+        <w:t xml:space="preserve">Do you not think, dear Reader, that you will have a better chance at making a perfect world if you think clearly and are more sincere with yourself? Then be wise enough to have a malleable brain, so that constructive criticism can actually help you, and that is only possible when you acknowledge the fact that you can be wrong. Why would you change your way of thinking if you know you cannot be wrong anyway? Now if you have your ideas of the ‘Perfect System’, you understand the reasons behind them, you are hopeful, and appreciate constructive criticism of your ideas and others’ too, it is time to understand the ideas of my author.</w:t>
+      </w:r>
+    </w:p>
+    <w:p>
+      <w:pPr>
+        <w:spacing w:before="0" w:after="160" w:line="259"/>
+        <w:ind w:right="0" w:left="0" w:firstLine="0"/>
+        <w:jc w:val="left"/>
+        <w:rPr>
+          <w:rFonts w:ascii="Calibri" w:hAnsi="Calibri" w:cs="Calibri" w:eastAsia="Calibri"/>
+          <w:color w:val="auto"/>
+          <w:spacing w:val="0"/>
+          <w:position w:val="0"/>
+          <w:sz w:val="24"/>
+          <w:shd w:fill="C0C0C0" w:val="clear"/>
+        </w:rPr>
+      </w:pPr>
+      <w:r>
+        <w:rPr>
+          <w:rFonts w:ascii="Calibri" w:hAnsi="Calibri" w:cs="Calibri" w:eastAsia="Calibri"/>
+          <w:color w:val="auto"/>
+          <w:spacing w:val="0"/>
+          <w:position w:val="0"/>
           <w:sz w:val="24"/>
           <w:shd w:fill="auto" w:val="clear"/>
         </w:rPr>
@@ -335,23 +1228,23 @@
           <w:spacing w:val="0"/>
           <w:position w:val="0"/>
           <w:sz w:val="24"/>
-          <w:shd w:fill="FFFF00" w:val="clear"/>
-        </w:rPr>
-        <w:t xml:space="preserve">Do you know about the Plato’s theory of ideas? Understanding it can cause you to think about what the ideal form of something should be like. According to this theory, the earthly knowledge is just shadow and the real world is beyond what you perceive. The important aspect of Plato’s teaching is his emphasis on using the ability to reason. As a rationalist, he believed that the ability to reason can be used to know about the real world, not just the shadow of it. Regardless of what is true and what fiction, the important thing to learn here is that you humans have an amazing ability, to reason, and you should use it for making the world closer to perfect.</w:t>
-      </w:r>
-    </w:p>
-    <w:p>
-      <w:pPr>
-        <w:spacing w:before="0" w:after="160" w:line="259"/>
-        <w:ind w:right="0" w:left="0" w:firstLine="0"/>
-        <w:jc w:val="left"/>
-        <w:rPr>
-          <w:rFonts w:ascii="Calibri" w:hAnsi="Calibri" w:cs="Calibri" w:eastAsia="Calibri"/>
-          <w:color w:val="auto"/>
-          <w:spacing w:val="0"/>
-          <w:position w:val="0"/>
-          <w:sz w:val="24"/>
-          <w:shd w:fill="FFFF00" w:val="clear"/>
+          <w:shd w:fill="C0C0C0" w:val="clear"/>
+        </w:rPr>
+        <w:t xml:space="preserve">To understand what a perfect system should be like, you have to understand what a perfect life should be like; and for that you need to understand the purpose of life. So dear Reader, what is the purpose of life? If one is happy and in peace, does that mean they are living the best life? Do you not think the perfect life should be more than just being peaceful and happy? Imagine that a man lives on a beach, he makes a sand castle for himself every day, and at night he destroys it to build it again the next day, he is fed by the people around him, and he is very happy and peaceful because he gets to do what he loves the most every day, and he has nothing to worry about. Would it be right to describe such a life as 'perfect'? What is missing in such a life? You might say that such a life lacks meaning, but for that man the building, and destruction of the castle are the most meaningful activities. Why would you say that such a life has no meaning despite the fact that he finds peace, and happiness in his activities? Sure, you might think that some activities are more meaningful than others, but why do you think that is true?</w:t>
+      </w:r>
+    </w:p>
+    <w:p>
+      <w:pPr>
+        <w:spacing w:before="0" w:after="160" w:line="259"/>
+        <w:ind w:right="0" w:left="0" w:firstLine="0"/>
+        <w:jc w:val="left"/>
+        <w:rPr>
+          <w:rFonts w:ascii="Calibri" w:hAnsi="Calibri" w:cs="Calibri" w:eastAsia="Calibri"/>
+          <w:color w:val="auto"/>
+          <w:spacing w:val="0"/>
+          <w:position w:val="0"/>
+          <w:sz w:val="24"/>
+          <w:shd w:fill="auto" w:val="clear"/>
         </w:rPr>
       </w:pPr>
       <w:r>
@@ -372,23 +1265,69 @@
           <w:spacing w:val="0"/>
           <w:position w:val="0"/>
           <w:sz w:val="24"/>
-          <w:shd w:fill="FFFF00" w:val="clear"/>
-        </w:rPr>
-        <w:t xml:space="preserve">Dear Reader, how can you determine what a perfect version of something is like? What questions should you ask and how can you answer them? Why don’t you use your ability to reason for coming up with an effective way for determining perfection?</w:t>
-      </w:r>
-    </w:p>
-    <w:p>
-      <w:pPr>
-        <w:spacing w:before="0" w:after="160" w:line="259"/>
-        <w:ind w:right="0" w:left="0" w:firstLine="0"/>
-        <w:jc w:val="left"/>
-        <w:rPr>
-          <w:rFonts w:ascii="Calibri" w:hAnsi="Calibri" w:cs="Calibri" w:eastAsia="Calibri"/>
-          <w:color w:val="auto"/>
-          <w:spacing w:val="0"/>
-          <w:position w:val="0"/>
-          <w:sz w:val="24"/>
-          <w:shd w:fill="FFFF00" w:val="clear"/>
+          <w:shd w:fill="C0C0C0" w:val="clear"/>
+        </w:rPr>
+        <w:t xml:space="preserve">The missing element in such a life is evolution, not just biologically but in a broader and deeper sense. Think of evolving as being better than before, not just materially, but mentally, spiritually, and most importantly in the context of wisdom and knowledge. Perhaps learning about Friedrich Nietzsche’s Übermensch might help you understand this concept even better. Think of that man on the beach again, if he learnt something profound about life and/or the universe through his activities, or if he became more skilled at his work such that he advanced to building very complex castles with very intricate designs, do you not think such a life would be better? And what if he taught others what he learnt in such a way that his students took his teachings to another level? You see dear Reader, a person living a perfect life will not just be happy and peaceful, but will evolve too, and will cause others to evolve too. If you understand this, then understanding the perfect system should be easier. Basically, </w:t>
+      </w:r>
+      <w:r>
+        <w:rPr>
+          <w:rFonts w:ascii="Calibri" w:hAnsi="Calibri" w:cs="Calibri" w:eastAsia="Calibri"/>
+          <w:i/>
+          <w:color w:val="auto"/>
+          <w:spacing w:val="0"/>
+          <w:position w:val="0"/>
+          <w:sz w:val="24"/>
+          <w:shd w:fill="C0C0C0" w:val="clear"/>
+        </w:rPr>
+        <w:t xml:space="preserve">everyone</w:t>
+      </w:r>
+      <w:r>
+        <w:rPr>
+          <w:rFonts w:ascii="Calibri" w:hAnsi="Calibri" w:cs="Calibri" w:eastAsia="Calibri"/>
+          <w:color w:val="auto"/>
+          <w:spacing w:val="0"/>
+          <w:position w:val="0"/>
+          <w:sz w:val="24"/>
+          <w:shd w:fill="C0C0C0" w:val="clear"/>
+        </w:rPr>
+        <w:t xml:space="preserve"> living under the perfect governance system should be living a perfect life, that is how the system should be if you are to call it </w:t>
+      </w:r>
+      <w:r>
+        <w:rPr>
+          <w:rFonts w:ascii="Calibri" w:hAnsi="Calibri" w:cs="Calibri" w:eastAsia="Calibri"/>
+          <w:i/>
+          <w:color w:val="auto"/>
+          <w:spacing w:val="0"/>
+          <w:position w:val="0"/>
+          <w:sz w:val="24"/>
+          <w:shd w:fill="C0C0C0" w:val="clear"/>
+        </w:rPr>
+        <w:t xml:space="preserve">'perfect'</w:t>
+      </w:r>
+      <w:r>
+        <w:rPr>
+          <w:rFonts w:ascii="Calibri" w:hAnsi="Calibri" w:cs="Calibri" w:eastAsia="Calibri"/>
+          <w:color w:val="auto"/>
+          <w:spacing w:val="0"/>
+          <w:position w:val="0"/>
+          <w:sz w:val="24"/>
+          <w:shd w:fill="C0C0C0" w:val="clear"/>
+        </w:rPr>
+        <w:t xml:space="preserve">. Evolution, happiness and peace should be facilitated, not inhibited, in a perfect system. Am I right, dear Reader?</w:t>
+      </w:r>
+    </w:p>
+    <w:p>
+      <w:pPr>
+        <w:spacing w:before="0" w:after="160" w:line="259"/>
+        <w:ind w:right="0" w:left="0" w:firstLine="0"/>
+        <w:jc w:val="left"/>
+        <w:rPr>
+          <w:rFonts w:ascii="Calibri" w:hAnsi="Calibri" w:cs="Calibri" w:eastAsia="Calibri"/>
+          <w:color w:val="auto"/>
+          <w:spacing w:val="0"/>
+          <w:position w:val="0"/>
+          <w:sz w:val="24"/>
+          <w:shd w:fill="C0C0C0" w:val="clear"/>
         </w:rPr>
       </w:pPr>
       <w:r>
@@ -409,9 +1348,50 @@
           <w:spacing w:val="0"/>
           <w:position w:val="0"/>
           <w:sz w:val="24"/>
-          <w:shd w:fill="FFFF00" w:val="clear"/>
-        </w:rPr>
-        <w:t xml:space="preserve">Let's call a thing’s perfect version ‘P’. By trying to understand what P is like, what you are really trying to understand is P's ability to achieve that which it should ideally achieve. But what should it ideally achieve? You have to use your reasoning skills to answer this question in detail, by doing so you will determine what goals it must ideally achieve. If you think about this even more deeply, you will realise that what you are really trying to understand is what </w:t>
+          <w:shd w:fill="C0C0C0" w:val="clear"/>
+        </w:rPr>
+        <w:t xml:space="preserve">My author </w:t>
+      </w:r>
+    </w:p>
+    <w:p>
+      <w:pPr>
+        <w:spacing w:before="0" w:after="160" w:line="259"/>
+        <w:ind w:right="0" w:left="0" w:firstLine="0"/>
+        <w:jc w:val="left"/>
+        <w:rPr>
+          <w:rFonts w:ascii="Calibri" w:hAnsi="Calibri" w:cs="Calibri" w:eastAsia="Calibri"/>
+          <w:color w:val="auto"/>
+          <w:spacing w:val="0"/>
+          <w:position w:val="0"/>
+          <w:sz w:val="24"/>
+          <w:shd w:fill="auto" w:val="clear"/>
+        </w:rPr>
+      </w:pPr>
+    </w:p>
+    <w:p>
+      <w:pPr>
+        <w:spacing w:before="0" w:after="160" w:line="259"/>
+        <w:ind w:right="0" w:left="0" w:firstLine="0"/>
+        <w:jc w:val="left"/>
+        <w:rPr>
+          <w:rFonts w:ascii="Calibri" w:hAnsi="Calibri" w:cs="Calibri" w:eastAsia="Calibri"/>
+          <w:color w:val="auto"/>
+          <w:spacing w:val="0"/>
+          <w:position w:val="0"/>
+          <w:sz w:val="24"/>
+          <w:shd w:fill="C0C0C0" w:val="clear"/>
+        </w:rPr>
+      </w:pPr>
+      <w:r>
+        <w:rPr>
+          <w:rFonts w:ascii="Calibri" w:hAnsi="Calibri" w:cs="Calibri" w:eastAsia="Calibri"/>
+          <w:color w:val="auto"/>
+          <w:spacing w:val="0"/>
+          <w:position w:val="0"/>
+          <w:sz w:val="24"/>
+          <w:shd w:fill="C0C0C0" w:val="clear"/>
+        </w:rPr>
+        <w:t xml:space="preserve">If you understand why all this is important, then knowing how to achieve it should naturally follow. Let us now figure out a perfect governance system that can help bring about the </w:t>
       </w:r>
       <w:r>
         <w:rPr>
@@ -421,532 +1401,7 @@
           <w:spacing w:val="0"/>
           <w:position w:val="0"/>
           <w:sz w:val="24"/>
-          <w:shd w:fill="FFFF00" w:val="clear"/>
-        </w:rPr>
-        <w:t xml:space="preserve">you</w:t>
-      </w:r>
-      <w:r>
-        <w:rPr>
-          <w:rFonts w:ascii="Calibri" w:hAnsi="Calibri" w:cs="Calibri" w:eastAsia="Calibri"/>
-          <w:color w:val="auto"/>
-          <w:spacing w:val="0"/>
-          <w:position w:val="0"/>
-          <w:sz w:val="24"/>
-          <w:shd w:fill="FFFF00" w:val="clear"/>
-        </w:rPr>
-        <w:t xml:space="preserve"> </w:t>
-      </w:r>
-      <w:r>
-        <w:rPr>
-          <w:rFonts w:ascii="Calibri" w:hAnsi="Calibri" w:cs="Calibri" w:eastAsia="Calibri"/>
-          <w:i/>
-          <w:color w:val="auto"/>
-          <w:spacing w:val="0"/>
-          <w:position w:val="0"/>
-          <w:sz w:val="24"/>
-          <w:shd w:fill="FFFF00" w:val="clear"/>
-        </w:rPr>
-        <w:t xml:space="preserve">want </w:t>
-      </w:r>
-      <w:r>
-        <w:rPr>
-          <w:rFonts w:ascii="Calibri" w:hAnsi="Calibri" w:cs="Calibri" w:eastAsia="Calibri"/>
-          <w:color w:val="auto"/>
-          <w:spacing w:val="0"/>
-          <w:position w:val="0"/>
-          <w:sz w:val="24"/>
-          <w:shd w:fill="FFFF00" w:val="clear"/>
-        </w:rPr>
-        <w:t xml:space="preserve">it to achieve, not necessarily what </w:t>
-      </w:r>
-      <w:r>
-        <w:rPr>
-          <w:rFonts w:ascii="Calibri" w:hAnsi="Calibri" w:cs="Calibri" w:eastAsia="Calibri"/>
-          <w:i/>
-          <w:color w:val="auto"/>
-          <w:spacing w:val="0"/>
-          <w:position w:val="0"/>
-          <w:sz w:val="24"/>
-          <w:shd w:fill="FFFF00" w:val="clear"/>
-        </w:rPr>
-        <w:t xml:space="preserve">it</w:t>
-      </w:r>
-      <w:r>
-        <w:rPr>
-          <w:rFonts w:ascii="Calibri" w:hAnsi="Calibri" w:cs="Calibri" w:eastAsia="Calibri"/>
-          <w:color w:val="auto"/>
-          <w:spacing w:val="0"/>
-          <w:position w:val="0"/>
-          <w:sz w:val="24"/>
-          <w:shd w:fill="FFFF00" w:val="clear"/>
-        </w:rPr>
-        <w:t xml:space="preserve"> </w:t>
-      </w:r>
-      <w:r>
-        <w:rPr>
-          <w:rFonts w:ascii="Calibri" w:hAnsi="Calibri" w:cs="Calibri" w:eastAsia="Calibri"/>
-          <w:i/>
-          <w:color w:val="auto"/>
-          <w:spacing w:val="0"/>
-          <w:position w:val="0"/>
-          <w:sz w:val="24"/>
-          <w:shd w:fill="FFFF00" w:val="clear"/>
-        </w:rPr>
-        <w:t xml:space="preserve">should</w:t>
-      </w:r>
-      <w:r>
-        <w:rPr>
-          <w:rFonts w:ascii="Calibri" w:hAnsi="Calibri" w:cs="Calibri" w:eastAsia="Calibri"/>
-          <w:color w:val="auto"/>
-          <w:spacing w:val="0"/>
-          <w:position w:val="0"/>
-          <w:sz w:val="24"/>
-          <w:shd w:fill="FFFF00" w:val="clear"/>
-        </w:rPr>
-        <w:t xml:space="preserve"> achieve (more on subjectivity and democracy later). Finally, you need to set what objectives it should ideally meet in order to achieve its goals. This is how you can determine what P is like. So basically, goals are long-term and broad, and for achieving them, objectives are set which are short-term and specific.</w:t>
-      </w:r>
-      <w:r>
-        <w:rPr>
-          <w:rFonts w:ascii="Calibri" w:hAnsi="Calibri" w:cs="Calibri" w:eastAsia="Calibri"/>
-          <w:color w:val="auto"/>
-          <w:spacing w:val="0"/>
-          <w:position w:val="0"/>
-          <w:sz w:val="24"/>
-          <w:shd w:fill="auto" w:val="clear"/>
-        </w:rPr>
-        <w:t xml:space="preserve"> </w:t>
-      </w:r>
-    </w:p>
-    <w:p>
-      <w:pPr>
-        <w:spacing w:before="0" w:after="160" w:line="259"/>
-        <w:ind w:right="0" w:left="0" w:firstLine="0"/>
-        <w:jc w:val="left"/>
-        <w:rPr>
-          <w:rFonts w:ascii="Calibri" w:hAnsi="Calibri" w:cs="Calibri" w:eastAsia="Calibri"/>
-          <w:color w:val="auto"/>
-          <w:spacing w:val="0"/>
-          <w:position w:val="0"/>
-          <w:sz w:val="24"/>
-          <w:shd w:fill="FFFF00" w:val="clear"/>
-        </w:rPr>
-      </w:pPr>
-      <w:r>
-        <w:rPr>
-          <w:rFonts w:ascii="Calibri" w:hAnsi="Calibri" w:cs="Calibri" w:eastAsia="Calibri"/>
-          <w:color w:val="auto"/>
-          <w:spacing w:val="0"/>
-          <w:position w:val="0"/>
-          <w:sz w:val="24"/>
-          <w:shd w:fill="auto" w:val="clear"/>
-        </w:rPr>
-        <w:t xml:space="preserve">  </w:t>
-      </w:r>
-      <w:r>
-        <w:rPr>
-          <w:rFonts w:ascii="Calibri" w:hAnsi="Calibri" w:cs="Calibri" w:eastAsia="Calibri"/>
-          <w:color w:val="auto"/>
-          <w:spacing w:val="0"/>
-          <w:position w:val="0"/>
-          <w:sz w:val="24"/>
-          <w:shd w:fill="FFFF00" w:val="clear"/>
-        </w:rPr>
-        <w:t xml:space="preserve">Comparing something’s actual performance and characteristics with the ideal one’s should help you determine how close it is to perfection. My Reader, suppose you had to determine what a perfect computer should be like, how would you approach this challenge? First, you need to know what goals should such a computer ideally achieve. Then, you should set ideal objectives which should be met for achieving those goals. For example, its goals can be to compute anything instantaneously, use almost no power, be completely environment-friendly, and be safe in all situations. For achieving these goals, you can set objectives like: it should have a certain score in benchmarking, it should have a boot time of less than a nanosecond, it should never crash or fail to boot, etc. What other objectives can you come up with?</w:t>
-      </w:r>
-      <w:r>
-        <w:rPr>
-          <w:rFonts w:ascii="Calibri" w:hAnsi="Calibri" w:cs="Calibri" w:eastAsia="Calibri"/>
-          <w:color w:val="auto"/>
-          <w:spacing w:val="0"/>
-          <w:position w:val="0"/>
-          <w:sz w:val="24"/>
-          <w:shd w:fill="auto" w:val="clear"/>
-        </w:rPr>
-        <w:t xml:space="preserve"> </w:t>
-      </w:r>
-    </w:p>
-    <w:p>
-      <w:pPr>
-        <w:spacing w:before="0" w:after="160" w:line="259"/>
-        <w:ind w:right="0" w:left="0" w:firstLine="0"/>
-        <w:jc w:val="left"/>
-        <w:rPr>
-          <w:rFonts w:ascii="Calibri" w:hAnsi="Calibri" w:cs="Calibri" w:eastAsia="Calibri"/>
-          <w:color w:val="auto"/>
-          <w:spacing w:val="0"/>
-          <w:position w:val="0"/>
-          <w:sz w:val="24"/>
-          <w:shd w:fill="FFFF00" w:val="clear"/>
-        </w:rPr>
-      </w:pPr>
-      <w:r>
-        <w:rPr>
-          <w:rFonts w:ascii="Calibri" w:hAnsi="Calibri" w:cs="Calibri" w:eastAsia="Calibri"/>
-          <w:color w:val="auto"/>
-          <w:spacing w:val="0"/>
-          <w:position w:val="0"/>
-          <w:sz w:val="24"/>
-          <w:shd w:fill="auto" w:val="clear"/>
-        </w:rPr>
-        <w:t xml:space="preserve">  </w:t>
-      </w:r>
-      <w:r>
-        <w:rPr>
-          <w:rFonts w:ascii="Calibri" w:hAnsi="Calibri" w:cs="Calibri" w:eastAsia="Calibri"/>
-          <w:color w:val="auto"/>
-          <w:spacing w:val="0"/>
-          <w:position w:val="0"/>
-          <w:sz w:val="24"/>
-          <w:shd w:fill="FFFF00" w:val="clear"/>
-        </w:rPr>
-        <w:t xml:space="preserve">You can then compare an actual computer’s performance with the ideal one’s to determine how close it is to perfection. A possible difficulty in making the perfection a reality is that some objectives conflict with each other in the sense that achieving one makes it difficult to achieve the other. Like, if you focus on achieving a high computing speed, maintaining the power-need at a low level would become increasingly difficult. How can you deal with this difficulty? The best way is to rank them according to their importance, then give them preference accordingly. The importance of an objective depends on how it affects the achievement of long-term goals. You have to be creative to deal with such problems. Learning about the approaches taken in the past for solving such conflicts can be helpful for knowing which approaches have failed and which have worked, and more importantly ‘why?’.</w:t>
-      </w:r>
-    </w:p>
-    <w:p>
-      <w:pPr>
-        <w:spacing w:before="0" w:after="160" w:line="259"/>
-        <w:ind w:right="0" w:left="0" w:firstLine="0"/>
-        <w:jc w:val="left"/>
-        <w:rPr>
-          <w:rFonts w:ascii="Calibri" w:hAnsi="Calibri" w:cs="Calibri" w:eastAsia="Calibri"/>
-          <w:color w:val="auto"/>
-          <w:spacing w:val="0"/>
-          <w:position w:val="0"/>
-          <w:sz w:val="24"/>
-          <w:shd w:fill="FFFF00" w:val="clear"/>
-        </w:rPr>
-      </w:pPr>
-      <w:r>
-        <w:rPr>
-          <w:rFonts w:ascii="Calibri" w:hAnsi="Calibri" w:cs="Calibri" w:eastAsia="Calibri"/>
-          <w:color w:val="auto"/>
-          <w:spacing w:val="0"/>
-          <w:position w:val="0"/>
-          <w:sz w:val="24"/>
-          <w:shd w:fill="auto" w:val="clear"/>
-        </w:rPr>
-        <w:t xml:space="preserve">  </w:t>
-      </w:r>
-      <w:r>
-        <w:rPr>
-          <w:rFonts w:ascii="Calibri" w:hAnsi="Calibri" w:cs="Calibri" w:eastAsia="Calibri"/>
-          <w:color w:val="auto"/>
-          <w:spacing w:val="0"/>
-          <w:position w:val="0"/>
-          <w:sz w:val="24"/>
-          <w:shd w:fill="FFFF00" w:val="clear"/>
-        </w:rPr>
-        <w:t xml:space="preserve">So, what should a perfect system be like?</w:t>
-      </w:r>
-    </w:p>
-    <w:p>
-      <w:pPr>
-        <w:spacing w:before="0" w:after="160" w:line="259"/>
-        <w:ind w:right="0" w:left="0" w:firstLine="0"/>
-        <w:jc w:val="left"/>
-        <w:rPr>
-          <w:rFonts w:ascii="Calibri" w:hAnsi="Calibri" w:cs="Calibri" w:eastAsia="Calibri"/>
-          <w:color w:val="auto"/>
-          <w:spacing w:val="0"/>
-          <w:position w:val="0"/>
-          <w:sz w:val="24"/>
-          <w:shd w:fill="FFFF00" w:val="clear"/>
-        </w:rPr>
-      </w:pPr>
-      <w:r>
-        <w:rPr>
-          <w:rFonts w:ascii="Calibri" w:hAnsi="Calibri" w:cs="Calibri" w:eastAsia="Calibri"/>
-          <w:color w:val="auto"/>
-          <w:spacing w:val="0"/>
-          <w:position w:val="0"/>
-          <w:sz w:val="22"/>
-          <w:shd w:fill="auto" w:val="clear"/>
-        </w:rPr>
-        <w:t xml:space="preserve">&lt;/Determining Perfection&gt;</w:t>
-      </w:r>
-    </w:p>
-    <w:p>
-      <w:pPr>
-        <w:spacing w:before="0" w:after="160" w:line="259"/>
-        <w:ind w:right="0" w:left="0" w:firstLine="0"/>
-        <w:jc w:val="center"/>
-        <w:rPr>
-          <w:rFonts w:ascii="Calibri Light" w:hAnsi="Calibri Light" w:cs="Calibri Light" w:eastAsia="Calibri Light"/>
-          <w:color w:val="auto"/>
-          <w:spacing w:val="0"/>
-          <w:position w:val="0"/>
-          <w:sz w:val="28"/>
-          <w:shd w:fill="auto" w:val="clear"/>
-        </w:rPr>
-      </w:pPr>
-      <w:r>
-        <w:rPr>
-          <w:rFonts w:ascii="Calibri" w:hAnsi="Calibri" w:cs="Calibri" w:eastAsia="Calibri"/>
-          <w:color w:val="auto"/>
-          <w:spacing w:val="0"/>
-          <w:position w:val="0"/>
-          <w:sz w:val="24"/>
-          <w:shd w:fill="auto" w:val="clear"/>
-        </w:rPr>
-        <w:t xml:space="preserve">­­­___</w:t>
-      </w:r>
-    </w:p>
-    <w:p>
-      <w:pPr>
-        <w:spacing w:before="0" w:after="160" w:line="259"/>
-        <w:ind w:right="0" w:left="0" w:firstLine="0"/>
-        <w:jc w:val="left"/>
-        <w:rPr>
-          <w:rFonts w:ascii="Calibri" w:hAnsi="Calibri" w:cs="Calibri" w:eastAsia="Calibri"/>
-          <w:color w:val="auto"/>
-          <w:spacing w:val="0"/>
-          <w:position w:val="0"/>
-          <w:sz w:val="24"/>
-          <w:shd w:fill="auto" w:val="clear"/>
-        </w:rPr>
-      </w:pPr>
-      <w:r>
-        <w:rPr>
-          <w:rFonts w:ascii="Calibri" w:hAnsi="Calibri" w:cs="Calibri" w:eastAsia="Calibri"/>
-          <w:color w:val="auto"/>
-          <w:spacing w:val="0"/>
-          <w:position w:val="0"/>
-          <w:sz w:val="24"/>
-          <w:shd w:fill="auto" w:val="clear"/>
-        </w:rPr>
-        <w:t xml:space="preserve">&lt;The Philosophy of the Perfect System&gt;</w:t>
-      </w:r>
-    </w:p>
-    <w:p>
-      <w:pPr>
-        <w:spacing w:before="0" w:after="160" w:line="259"/>
-        <w:ind w:right="0" w:left="0" w:firstLine="0"/>
-        <w:jc w:val="left"/>
-        <w:rPr>
-          <w:rFonts w:ascii="Calibri" w:hAnsi="Calibri" w:cs="Calibri" w:eastAsia="Calibri"/>
-          <w:color w:val="auto"/>
-          <w:spacing w:val="0"/>
-          <w:position w:val="0"/>
-          <w:sz w:val="24"/>
-          <w:shd w:fill="auto" w:val="clear"/>
-        </w:rPr>
-      </w:pPr>
-      <w:r>
-        <w:rPr>
-          <w:rFonts w:ascii="Calibri" w:hAnsi="Calibri" w:cs="Calibri" w:eastAsia="Calibri"/>
-          <w:color w:val="auto"/>
-          <w:spacing w:val="0"/>
-          <w:position w:val="0"/>
-          <w:sz w:val="24"/>
-          <w:shd w:fill="auto" w:val="clear"/>
-        </w:rPr>
-        <w:t xml:space="preserve">  Before I share my author’s ideas about the ‘Perfect System’, I want you to imagine what such a system should be like, what must change in the present system, and what kind of world do you want to live in with your loved ones? More importantly think about ‘why’ such changes are necessary. My author believes that the reason behind something is more important than that thing. To quote a philosopher among you, Friedrich Nietzsche, ‘If you have your </w:t>
-      </w:r>
-      <w:r>
-        <w:rPr>
-          <w:rFonts w:ascii="Calibri" w:hAnsi="Calibri" w:cs="Calibri" w:eastAsia="Calibri"/>
-          <w:i/>
-          <w:color w:val="auto"/>
-          <w:spacing w:val="0"/>
-          <w:position w:val="0"/>
-          <w:sz w:val="24"/>
-          <w:shd w:fill="auto" w:val="clear"/>
-        </w:rPr>
-        <w:t xml:space="preserve">Why?</w:t>
-      </w:r>
-      <w:r>
-        <w:rPr>
-          <w:rFonts w:ascii="Calibri" w:hAnsi="Calibri" w:cs="Calibri" w:eastAsia="Calibri"/>
-          <w:color w:val="auto"/>
-          <w:spacing w:val="0"/>
-          <w:position w:val="0"/>
-          <w:sz w:val="24"/>
-          <w:shd w:fill="auto" w:val="clear"/>
-        </w:rPr>
-        <w:t xml:space="preserve"> of life, you can put up with just about any </w:t>
-      </w:r>
-      <w:r>
-        <w:rPr>
-          <w:rFonts w:ascii="Calibri" w:hAnsi="Calibri" w:cs="Calibri" w:eastAsia="Calibri"/>
-          <w:i/>
-          <w:color w:val="auto"/>
-          <w:spacing w:val="0"/>
-          <w:position w:val="0"/>
-          <w:sz w:val="24"/>
-          <w:shd w:fill="auto" w:val="clear"/>
-        </w:rPr>
-        <w:t xml:space="preserve">How?’. </w:t>
-      </w:r>
-      <w:r>
-        <w:rPr>
-          <w:rFonts w:ascii="Calibri" w:hAnsi="Calibri" w:cs="Calibri" w:eastAsia="Calibri"/>
-          <w:color w:val="auto"/>
-          <w:spacing w:val="0"/>
-          <w:position w:val="0"/>
-          <w:sz w:val="24"/>
-          <w:shd w:fill="auto" w:val="clear"/>
-        </w:rPr>
-        <w:t xml:space="preserve">If you humans understand why you want to struggle and put in the effort to achieve something, you can put up with just about any difficulty or problem, however, if no convincing cause is there, you will not find it worth achieving and thus, it will become very difficult for you to achieve it. Another factor that plays an important role in achieving just about anything is hope, because even if you know why something has to change but have no hope of achieving it, you are unlikely to put in the necessary effort; without hope you are most likely to think ‘what is the point of all my effort, people do not change, nothing will change’. Having a reason and hope to change the world to make it worth living in will help you greatly in bringing about that change.</w:t>
-      </w:r>
-    </w:p>
-    <w:p>
-      <w:pPr>
-        <w:spacing w:before="0" w:after="160" w:line="259"/>
-        <w:ind w:right="0" w:left="0" w:firstLine="0"/>
-        <w:jc w:val="left"/>
-        <w:rPr>
-          <w:rFonts w:ascii="Calibri" w:hAnsi="Calibri" w:cs="Calibri" w:eastAsia="Calibri"/>
-          <w:color w:val="auto"/>
-          <w:spacing w:val="0"/>
-          <w:position w:val="0"/>
-          <w:sz w:val="24"/>
-          <w:shd w:fill="auto" w:val="clear"/>
-        </w:rPr>
-      </w:pPr>
-      <w:r>
-        <w:rPr>
-          <w:rFonts w:ascii="Calibri" w:hAnsi="Calibri" w:cs="Calibri" w:eastAsia="Calibri"/>
-          <w:color w:val="auto"/>
-          <w:spacing w:val="0"/>
-          <w:position w:val="0"/>
-          <w:sz w:val="24"/>
-          <w:shd w:fill="auto" w:val="clear"/>
-        </w:rPr>
-        <w:t xml:space="preserve">  My dear Reader, is it not possible that you are unaware of some flaws in your reasoning? Perhaps what you consider best for everyone or what you think is advancement of your specie might actually be the reason for the downfall and misery of you humans; is that not possible? How can you humans ensure your reasoning is as free of flaws as possible? The answer is 'constructive criticism' - not just finding the fallacies in others’ arguments but also appreciating criticism of your own ideas and arguments, and acknowledging the fact that there can be flaws in your reasoning too. Does it not make more sense to actually question what you consider 'best', to understand different opinions and to allow constructive criticism, before you put in the effort to bring about that change? One must not let dogma, peer pressure, traditions or any emotional factor cloud one’s judgement. Do you not think, dear Reader, that you will have a better chance at making a perfect world if you think clearly and are more sincere with yourself? Then be wise enough to have a malleable brain, so that constructive criticism can actually help you, and that is only possible when you acknowledge the fact that you can be wrong. Why would you change your way of thinking if you know you cannot be wrong anyway? Now if you have your ideas of the ‘Perfect System’, you understand the reasons behind them, you are hopeful, and appreciate constructive criticism of your ideas and others’ too, it is time to understand the ideas of my author.</w:t>
-      </w:r>
-    </w:p>
-    <w:p>
-      <w:pPr>
-        <w:spacing w:before="0" w:after="160" w:line="259"/>
-        <w:ind w:right="0" w:left="0" w:firstLine="0"/>
-        <w:jc w:val="left"/>
-        <w:rPr>
-          <w:rFonts w:ascii="Calibri" w:hAnsi="Calibri" w:cs="Calibri" w:eastAsia="Calibri"/>
-          <w:color w:val="auto"/>
-          <w:spacing w:val="0"/>
-          <w:position w:val="0"/>
-          <w:sz w:val="24"/>
-          <w:shd w:fill="auto" w:val="clear"/>
-        </w:rPr>
-      </w:pPr>
-      <w:r>
-        <w:rPr>
-          <w:rFonts w:ascii="Calibri" w:hAnsi="Calibri" w:cs="Calibri" w:eastAsia="Calibri"/>
-          <w:color w:val="auto"/>
-          <w:spacing w:val="0"/>
-          <w:position w:val="0"/>
-          <w:sz w:val="24"/>
-          <w:shd w:fill="auto" w:val="clear"/>
-        </w:rPr>
-        <w:t xml:space="preserve">  To understand what a perfect system should be like, you have to understand what a perfect life should be like; and for that you need to understand the purpose of life. So dear Reader, what is the purpose of life? If one is happy and in peace, does that mean they are living the best life? Do you not think the perfect life should be more than just being peaceful and happy? Imagine that a man lives on a beach, he makes a sand castle for himself every day and at night he destroys it to build it again the next day, he is fed by the people around him, and he is very happy and peaceful because he gets to do what he loves the most every day and he has nothing to worry about. Would it be right to describe such a life as 'perfect'? What is missing in such a life? You might say that such a life lacks meaning, but for that man the building and destruction of the castle are the most meaningful activities. Why would you say that such a life has no meaning despite the fact that he finds peace and happiness in his activities? Sure, you might think that some activities are more meaningful than others, but why do you think that is true?</w:t>
-      </w:r>
-    </w:p>
-    <w:p>
-      <w:pPr>
-        <w:spacing w:before="0" w:after="160" w:line="259"/>
-        <w:ind w:right="0" w:left="0" w:firstLine="0"/>
-        <w:jc w:val="left"/>
-        <w:rPr>
-          <w:rFonts w:ascii="Calibri" w:hAnsi="Calibri" w:cs="Calibri" w:eastAsia="Calibri"/>
-          <w:color w:val="auto"/>
-          <w:spacing w:val="0"/>
-          <w:position w:val="0"/>
-          <w:sz w:val="24"/>
-          <w:shd w:fill="auto" w:val="clear"/>
-        </w:rPr>
-      </w:pPr>
-      <w:r>
-        <w:rPr>
-          <w:rFonts w:ascii="Calibri" w:hAnsi="Calibri" w:cs="Calibri" w:eastAsia="Calibri"/>
-          <w:color w:val="auto"/>
-          <w:spacing w:val="0"/>
-          <w:position w:val="0"/>
-          <w:sz w:val="24"/>
-          <w:shd w:fill="auto" w:val="clear"/>
-        </w:rPr>
-        <w:t xml:space="preserve">  The missing element in such a life is evolution, not just biologically but in a broader and deeper sense. Think of evolving as being better than before, not just materially, but mentally, spiritually, and most importantly in the context of wisdom and knowledge. Perhaps learning about Friedrich Nietzsche’s Übermensch might help you understand this concept even better. Think of that man on the beach again, if he learnt something profound about life and/or the universe through his activities, or if he became more skilled at his work such that he advanced to building very complex castles with very intricate designs, do you not think such a life would be better? And what if he taught others what he learnt in such a way that his students took his teachings to another level? You see dear Reader, a person living a perfect life will not just be happy and peaceful, but will evolve too, and will cause others to evolve too. If you understand this, then understanding the perfect system should be easier. Basically, </w:t>
-      </w:r>
-      <w:r>
-        <w:rPr>
-          <w:rFonts w:ascii="Calibri" w:hAnsi="Calibri" w:cs="Calibri" w:eastAsia="Calibri"/>
-          <w:i/>
-          <w:color w:val="auto"/>
-          <w:spacing w:val="0"/>
-          <w:position w:val="0"/>
-          <w:sz w:val="24"/>
-          <w:shd w:fill="auto" w:val="clear"/>
-        </w:rPr>
-        <w:t xml:space="preserve">everyone</w:t>
-      </w:r>
-      <w:r>
-        <w:rPr>
-          <w:rFonts w:ascii="Calibri" w:hAnsi="Calibri" w:cs="Calibri" w:eastAsia="Calibri"/>
-          <w:color w:val="auto"/>
-          <w:spacing w:val="0"/>
-          <w:position w:val="0"/>
-          <w:sz w:val="24"/>
-          <w:shd w:fill="auto" w:val="clear"/>
-        </w:rPr>
-        <w:t xml:space="preserve"> living under the perfect governance system should be living a perfect life, that is how the system should be if you are to call it </w:t>
-      </w:r>
-      <w:r>
-        <w:rPr>
-          <w:rFonts w:ascii="Calibri" w:hAnsi="Calibri" w:cs="Calibri" w:eastAsia="Calibri"/>
-          <w:i/>
-          <w:color w:val="auto"/>
-          <w:spacing w:val="0"/>
-          <w:position w:val="0"/>
-          <w:sz w:val="24"/>
-          <w:shd w:fill="auto" w:val="clear"/>
-        </w:rPr>
-        <w:t xml:space="preserve">'perfect'</w:t>
-      </w:r>
-      <w:r>
-        <w:rPr>
-          <w:rFonts w:ascii="Calibri" w:hAnsi="Calibri" w:cs="Calibri" w:eastAsia="Calibri"/>
-          <w:color w:val="auto"/>
-          <w:spacing w:val="0"/>
-          <w:position w:val="0"/>
-          <w:sz w:val="24"/>
-          <w:shd w:fill="auto" w:val="clear"/>
-        </w:rPr>
-        <w:t xml:space="preserve">. Evolution, happiness and peace should be facilitated, not inhibited, in a perfect system. Am I right, dear Reader?</w:t>
-      </w:r>
-    </w:p>
-    <w:p>
-      <w:pPr>
-        <w:spacing w:before="0" w:after="160" w:line="259"/>
-        <w:ind w:right="0" w:left="0" w:firstLine="0"/>
-        <w:jc w:val="left"/>
-        <w:rPr>
-          <w:rFonts w:ascii="Calibri" w:hAnsi="Calibri" w:cs="Calibri" w:eastAsia="Calibri"/>
-          <w:color w:val="auto"/>
-          <w:spacing w:val="0"/>
-          <w:position w:val="0"/>
-          <w:sz w:val="24"/>
-          <w:shd w:fill="auto" w:val="clear"/>
-        </w:rPr>
-      </w:pPr>
-      <w:r>
-        <w:rPr>
-          <w:rFonts w:ascii="Calibri" w:hAnsi="Calibri" w:cs="Calibri" w:eastAsia="Calibri"/>
-          <w:color w:val="auto"/>
-          <w:spacing w:val="0"/>
-          <w:position w:val="0"/>
-          <w:sz w:val="24"/>
-          <w:shd w:fill="auto" w:val="clear"/>
-        </w:rPr>
-        <w:t xml:space="preserve">  My author dreams of a world where every living being can co-exist in a peaceful manner, where no one has to struggle for their basic needs, where evolution is facilitated, where people reach their maximum possible potential in life, and where there is love and understanding rather than hatred and misunderstanding. If you understand why all this is important, then knowing how to achieve it should naturally follow. Let us now figure out a perfect governance system that can help bring about the </w:t>
-      </w:r>
-      <w:r>
-        <w:rPr>
-          <w:rFonts w:ascii="Calibri" w:hAnsi="Calibri" w:cs="Calibri" w:eastAsia="Calibri"/>
-          <w:i/>
-          <w:color w:val="auto"/>
-          <w:spacing w:val="0"/>
-          <w:position w:val="0"/>
-          <w:sz w:val="24"/>
-          <w:shd w:fill="auto" w:val="clear"/>
+          <w:shd w:fill="C0C0C0" w:val="clear"/>
         </w:rPr>
         <w:t xml:space="preserve">'Super-humans'</w:t>
       </w:r>
@@ -957,7 +1412,7 @@
           <w:spacing w:val="0"/>
           <w:position w:val="0"/>
           <w:sz w:val="24"/>
-          <w:shd w:fill="auto" w:val="clear"/>
+          <w:shd w:fill="C0C0C0" w:val="clear"/>
         </w:rPr>
         <w:t xml:space="preserve">, while still making life worth living for every conscious being. Every system mentioned ahead is like a piece in the puzzle of the whole system, therefore, each piece must help in realization of the dreams and goals of the perfect system. So, you can say that the purpose of the whole system is the purpose of each piece of it.</w:t>
       </w:r>
@@ -985,18 +1440,7 @@
           <w:sz w:val="24"/>
           <w:shd w:fill="auto" w:val="clear"/>
         </w:rPr>
-        <w:t xml:space="preserve">&lt;/</w:t>
-      </w:r>
-      <w:r>
-        <w:rPr>
-          <w:rFonts w:ascii="Calibri" w:hAnsi="Calibri" w:cs="Calibri" w:eastAsia="Calibri"/>
-          <w:color w:val="auto"/>
-          <w:spacing w:val="0"/>
-          <w:position w:val="0"/>
-          <w:sz w:val="24"/>
-          <w:shd w:fill="auto" w:val="clear"/>
-        </w:rPr>
-        <w:t xml:space="preserve">The Philosophy of the Perfect System&gt;</w:t>
+        <w:t xml:space="preserve">&lt;/The Philosophy of the Perfect System&gt;</w:t>
       </w:r>
     </w:p>
     <w:p>
@@ -1086,7 +1530,7 @@
           <w:spacing w:val="0"/>
           <w:position w:val="0"/>
           <w:sz w:val="24"/>
-          <w:shd w:fill="auto" w:val="clear"/>
+          <w:shd w:fill="C0C0C0" w:val="clear"/>
         </w:rPr>
         <w:t xml:space="preserve">Keeping in mind what you have understood so far, oh wise Reader, imagine what a perfect economic system should be like. The essence of it is that it should make the world worth living in, right? What broad goal should you set for a perfect economic system? </w:t>
       </w:r>
@@ -1136,69 +1580,124 @@
           <w:spacing w:val="0"/>
           <w:position w:val="0"/>
           <w:sz w:val="24"/>
-          <w:shd w:fill="auto" w:val="clear"/>
-        </w:rPr>
-      </w:pPr>
-      <w:r>
-        <w:rPr>
-          <w:rFonts w:ascii="Calibri" w:hAnsi="Calibri" w:cs="Calibri" w:eastAsia="Calibri"/>
-          <w:color w:val="auto"/>
-          <w:spacing w:val="0"/>
-          <w:position w:val="0"/>
-          <w:sz w:val="24"/>
-          <w:shd w:fill="auto" w:val="clear"/>
-        </w:rPr>
-        <w:t xml:space="preserve">  To better explain what a ‘good enough’ standard of living is, I find it necessary to refer to your John Rawls’s conception: ‘justice as fairness’. It is better that you look into his works yourself for understanding his ideas more accurately. The following is an explanation which is inspired by his idea of ‘veil of ignorance’, but not necessarily an accurate depiction of his concept of justice.</w:t>
-      </w:r>
-    </w:p>
-    <w:p>
-      <w:pPr>
-        <w:spacing w:before="0" w:after="160" w:line="259"/>
-        <w:ind w:right="0" w:left="0" w:firstLine="0"/>
-        <w:jc w:val="left"/>
-        <w:rPr>
-          <w:rFonts w:ascii="Calibri" w:hAnsi="Calibri" w:cs="Calibri" w:eastAsia="Calibri"/>
-          <w:color w:val="auto"/>
-          <w:spacing w:val="0"/>
-          <w:position w:val="0"/>
-          <w:sz w:val="24"/>
-          <w:shd w:fill="auto" w:val="clear"/>
-        </w:rPr>
-      </w:pPr>
-      <w:r>
-        <w:rPr>
-          <w:rFonts w:ascii="Calibri" w:hAnsi="Calibri" w:cs="Calibri" w:eastAsia="Calibri"/>
-          <w:color w:val="auto"/>
-          <w:spacing w:val="0"/>
-          <w:position w:val="0"/>
-          <w:sz w:val="24"/>
-          <w:shd w:fill="auto" w:val="clear"/>
-        </w:rPr>
-        <w:t xml:space="preserve">  My creative Reader, imagine that you are given an opportunity to create a world where you will have to live, and the challenge is that the resources in this world will be limited and you have no idea where you will be born and who you will be, you do not even know whether you will be a human- that is, you are behind a ‘veil of ignorance’. To best approach this challenge, assume that you will be born in the worst possible condition in this world, so that you create the world in a way that is worth living in, regardless of where you start in the world. What kind of an economic system would you want in such a world? What do you think should be a ‘good enough’ standard of living in such a world, considering that this would be your and your loved ones’ standard of living? It is not just justice that you have to consider, you have to keep in mind the purpose of the perfect system, i.e. evolution must be facilitated too.</w:t>
-      </w:r>
-    </w:p>
-    <w:p>
-      <w:pPr>
-        <w:spacing w:before="0" w:after="160" w:line="259"/>
-        <w:ind w:right="0" w:left="0" w:firstLine="0"/>
-        <w:jc w:val="left"/>
-        <w:rPr>
-          <w:rFonts w:ascii="Calibri" w:hAnsi="Calibri" w:cs="Calibri" w:eastAsia="Calibri"/>
-          <w:color w:val="auto"/>
-          <w:spacing w:val="0"/>
-          <w:position w:val="0"/>
-          <w:sz w:val="24"/>
-          <w:shd w:fill="auto" w:val="clear"/>
-        </w:rPr>
-      </w:pPr>
-      <w:r>
-        <w:rPr>
-          <w:rFonts w:ascii="Calibri" w:hAnsi="Calibri" w:cs="Calibri" w:eastAsia="Calibri"/>
-          <w:color w:val="auto"/>
-          <w:spacing w:val="0"/>
-          <w:position w:val="0"/>
-          <w:sz w:val="24"/>
-          <w:shd w:fill="auto" w:val="clear"/>
+          <w:shd w:fill="FFFF00" w:val="clear"/>
+        </w:rPr>
+      </w:pPr>
+      <w:r>
+        <w:rPr>
+          <w:rFonts w:ascii="Calibri" w:hAnsi="Calibri" w:cs="Calibri" w:eastAsia="Calibri"/>
+          <w:color w:val="auto"/>
+          <w:spacing w:val="0"/>
+          <w:position w:val="0"/>
+          <w:sz w:val="24"/>
+          <w:shd w:fill="auto" w:val="clear"/>
+        </w:rPr>
+        <w:t xml:space="preserve">  </w:t>
+      </w:r>
+      <w:r>
+        <w:rPr>
+          <w:rFonts w:ascii="Calibri" w:hAnsi="Calibri" w:cs="Calibri" w:eastAsia="Calibri"/>
+          <w:color w:val="auto"/>
+          <w:spacing w:val="0"/>
+          <w:position w:val="0"/>
+          <w:sz w:val="24"/>
+          <w:shd w:fill="FFFF00" w:val="clear"/>
+        </w:rPr>
+        <w:t xml:space="preserve">To better explain what a ‘good enough’ standard of living is, I find it necessary to refer to your John Rawls’s conception: ‘justice as fairness’. </w:t>
+      </w:r>
+      <w:r>
+        <w:rPr>
+          <w:rFonts w:ascii="Calibri" w:hAnsi="Calibri" w:cs="Calibri" w:eastAsia="Calibri"/>
+          <w:color w:val="auto"/>
+          <w:spacing w:val="0"/>
+          <w:position w:val="0"/>
+          <w:sz w:val="24"/>
+          <w:shd w:fill="C0C0C0" w:val="clear"/>
+        </w:rPr>
+        <w:t xml:space="preserve">It is better that you look into his works yourself for understanding his ideas more accurately. </w:t>
+      </w:r>
+      <w:r>
+        <w:rPr>
+          <w:rFonts w:ascii="Calibri" w:hAnsi="Calibri" w:cs="Calibri" w:eastAsia="Calibri"/>
+          <w:color w:val="auto"/>
+          <w:spacing w:val="0"/>
+          <w:position w:val="0"/>
+          <w:sz w:val="24"/>
+          <w:shd w:fill="FFFF00" w:val="clear"/>
+        </w:rPr>
+        <w:t xml:space="preserve">The following is an explanation which is inspired by his idea of ‘veil of ignorance’, but not necessarily an accurate depiction of his concept of justice.</w:t>
+      </w:r>
+    </w:p>
+    <w:p>
+      <w:pPr>
+        <w:spacing w:before="0" w:after="160" w:line="259"/>
+        <w:ind w:right="0" w:left="0" w:firstLine="0"/>
+        <w:jc w:val="left"/>
+        <w:rPr>
+          <w:rFonts w:ascii="Calibri" w:hAnsi="Calibri" w:cs="Calibri" w:eastAsia="Calibri"/>
+          <w:color w:val="auto"/>
+          <w:spacing w:val="0"/>
+          <w:position w:val="0"/>
+          <w:sz w:val="24"/>
+          <w:shd w:fill="C0C0C0" w:val="clear"/>
+        </w:rPr>
+      </w:pPr>
+      <w:r>
+        <w:rPr>
+          <w:rFonts w:ascii="Calibri" w:hAnsi="Calibri" w:cs="Calibri" w:eastAsia="Calibri"/>
+          <w:color w:val="auto"/>
+          <w:spacing w:val="0"/>
+          <w:position w:val="0"/>
+          <w:sz w:val="24"/>
+          <w:shd w:fill="auto" w:val="clear"/>
+        </w:rPr>
+        <w:t xml:space="preserve">  </w:t>
+      </w:r>
+      <w:r>
+        <w:rPr>
+          <w:rFonts w:ascii="Calibri" w:hAnsi="Calibri" w:cs="Calibri" w:eastAsia="Calibri"/>
+          <w:color w:val="auto"/>
+          <w:spacing w:val="0"/>
+          <w:position w:val="0"/>
+          <w:sz w:val="24"/>
+          <w:shd w:fill="C0C0C0" w:val="clear"/>
+        </w:rPr>
+        <w:t xml:space="preserve">My creative Reader, </w:t>
+      </w:r>
+      <w:r>
+        <w:rPr>
+          <w:rFonts w:ascii="Calibri" w:hAnsi="Calibri" w:cs="Calibri" w:eastAsia="Calibri"/>
+          <w:color w:val="auto"/>
+          <w:spacing w:val="0"/>
+          <w:position w:val="0"/>
+          <w:sz w:val="24"/>
+          <w:shd w:fill="FFFF00" w:val="clear"/>
+        </w:rPr>
+        <w:t xml:space="preserve">imagine that you are given an opportunity to create a world where you will have to live, and the challenge is that the resources in this world will be limited and you have no idea where you will be born and who you will be, you do not even know whether you will be a human- that is, you are behind a ‘veil of ignorance’. To best approach this challenge, assume that you will be born in the worst possible condition in this world, so that you create the world in a way that is worth living in, regardless of where you start in the world. What kind of an economic system would you want in such a world? What do you think should be a ‘good enough’ standard of living in such a world, considering that this would be your and your loved ones’ standard of living? It is not just justice that you have to consider, you have to keep in mind the purpose of the perfect system, i.e. evolution must be facilitated too.</w:t>
+      </w:r>
+    </w:p>
+    <w:p>
+      <w:pPr>
+        <w:spacing w:before="0" w:after="160" w:line="259"/>
+        <w:ind w:right="0" w:left="0" w:firstLine="0"/>
+        <w:jc w:val="left"/>
+        <w:rPr>
+          <w:rFonts w:ascii="Calibri" w:hAnsi="Calibri" w:cs="Calibri" w:eastAsia="Calibri"/>
+          <w:color w:val="auto"/>
+          <w:spacing w:val="0"/>
+          <w:position w:val="0"/>
+          <w:sz w:val="24"/>
+          <w:shd w:fill="C0C0C0" w:val="clear"/>
+        </w:rPr>
+      </w:pPr>
+      <w:r>
+        <w:rPr>
+          <w:rFonts w:ascii="Calibri" w:hAnsi="Calibri" w:cs="Calibri" w:eastAsia="Calibri"/>
+          <w:color w:val="auto"/>
+          <w:spacing w:val="0"/>
+          <w:position w:val="0"/>
+          <w:sz w:val="24"/>
+          <w:shd w:fill="C0C0C0" w:val="clear"/>
         </w:rPr>
         <w:t xml:space="preserve">  Do you not think it would be wise to set the base standard of living and design the rest of the economic system in such a way that all conscious beings find the world worth living in and realize their full potential? ‘What do you mean by a “world worth living in”?’, you ask? Well it is a world where every individual’s needs are fulfilled, and I do not mean just needs like food, water and shelter, I mean all sorts of needs like the need for growth, self-esteem, pleasure, love, and above all else: spiritual needs. If this last one seems strange in the context of an economic system, ask yourself: ‘Is a world without peace and tranquillity really worth living in?’. I mean, it might be if you find advancement to be more important, however, then you find peace within the struggle for improvement, and not improving would become the source for your depression and/or anxiety.</w:t>
       </w:r>
@@ -1214,43 +1713,80 @@
           <w:spacing w:val="0"/>
           <w:position w:val="0"/>
           <w:sz w:val="24"/>
-          <w:shd w:fill="auto" w:val="clear"/>
-        </w:rPr>
-      </w:pPr>
-      <w:r>
-        <w:rPr>
-          <w:rFonts w:ascii="Calibri" w:hAnsi="Calibri" w:cs="Calibri" w:eastAsia="Calibri"/>
-          <w:color w:val="auto"/>
-          <w:spacing w:val="0"/>
-          <w:position w:val="0"/>
-          <w:sz w:val="24"/>
-          <w:shd w:fill="auto" w:val="clear"/>
-        </w:rPr>
-        <w:t xml:space="preserve">  A world worth living in is where conscious beings actually ‘live’, rather than just survive, where taking care of relationships matters more than creating links, where making memories matters more than making money, where wisdom matters more than qualifications, where being in the present moment matters more than the result/end, where growth of others is not considered a threat but is encouraged and facilitated, where seeking truth matters more than being delusional, where planet matters more than profit, where health matters more than wealth, and where every conscious being can claim with confidence that ‘this world is worth living in’.</w:t>
-      </w:r>
-    </w:p>
-    <w:p>
-      <w:pPr>
-        <w:spacing w:before="0" w:after="160" w:line="259"/>
-        <w:ind w:right="0" w:left="0" w:firstLine="0"/>
-        <w:jc w:val="left"/>
-        <w:rPr>
-          <w:rFonts w:ascii="Calibri" w:hAnsi="Calibri" w:cs="Calibri" w:eastAsia="Calibri"/>
-          <w:color w:val="auto"/>
-          <w:spacing w:val="0"/>
-          <w:position w:val="0"/>
-          <w:sz w:val="24"/>
-          <w:shd w:fill="auto" w:val="clear"/>
-        </w:rPr>
-      </w:pPr>
-      <w:r>
-        <w:rPr>
-          <w:rFonts w:ascii="Calibri" w:hAnsi="Calibri" w:cs="Calibri" w:eastAsia="Calibri"/>
-          <w:color w:val="auto"/>
-          <w:spacing w:val="0"/>
-          <w:position w:val="0"/>
-          <w:sz w:val="24"/>
-          <w:shd w:fill="auto" w:val="clear"/>
+          <w:shd w:fill="FFFF00" w:val="clear"/>
+        </w:rPr>
+      </w:pPr>
+      <w:r>
+        <w:rPr>
+          <w:rFonts w:ascii="Calibri" w:hAnsi="Calibri" w:cs="Calibri" w:eastAsia="Calibri"/>
+          <w:color w:val="auto"/>
+          <w:spacing w:val="0"/>
+          <w:position w:val="0"/>
+          <w:sz w:val="24"/>
+          <w:shd w:fill="auto" w:val="clear"/>
+        </w:rPr>
+        <w:t xml:space="preserve">  </w:t>
+      </w:r>
+      <w:r>
+        <w:rPr>
+          <w:rFonts w:ascii="Calibri" w:hAnsi="Calibri" w:cs="Calibri" w:eastAsia="Calibri"/>
+          <w:color w:val="auto"/>
+          <w:spacing w:val="0"/>
+          <w:position w:val="0"/>
+          <w:sz w:val="24"/>
+          <w:shd w:fill="FFFF00" w:val="clear"/>
+        </w:rPr>
+        <w:t xml:space="preserve">I dream of a world where every living being can co-exist in a peaceful manner, where no one has to struggle for their basic needs, where evolution is facilitated, where people reach their maximum possible potential in life, and where there is love and understanding rather than hatred and misunderstanding.</w:t>
+      </w:r>
+    </w:p>
+    <w:p>
+      <w:pPr>
+        <w:spacing w:before="0" w:after="160" w:line="259"/>
+        <w:ind w:right="0" w:left="0" w:firstLine="0"/>
+        <w:jc w:val="left"/>
+        <w:rPr>
+          <w:rFonts w:ascii="Calibri" w:hAnsi="Calibri" w:cs="Calibri" w:eastAsia="Calibri"/>
+          <w:color w:val="auto"/>
+          <w:spacing w:val="0"/>
+          <w:position w:val="0"/>
+          <w:sz w:val="24"/>
+          <w:shd w:fill="C0C0C0" w:val="clear"/>
+        </w:rPr>
+      </w:pPr>
+      <w:r>
+        <w:rPr>
+          <w:rFonts w:ascii="Calibri" w:hAnsi="Calibri" w:cs="Calibri" w:eastAsia="Calibri"/>
+          <w:color w:val="auto"/>
+          <w:spacing w:val="0"/>
+          <w:position w:val="0"/>
+          <w:sz w:val="24"/>
+          <w:shd w:fill="FFFF00" w:val="clear"/>
+        </w:rPr>
+        <w:t xml:space="preserve">A world worth living in is where conscious beings actually ‘live’, rather than just survive, where taking care of relationships matters more than creating links, where making memories matters more than making money, where wisdom matters more than qualifications, where being in the present moment matters more than the result/end, where growth of others is not considered a threat but is encouraged and facilitated, where seeking truth matters more than being delusional, where planet matters more than profit, where health matters more than wealth, and where every conscious being can claim with confidence that ‘this world is worth living in’.</w:t>
+      </w:r>
+    </w:p>
+    <w:p>
+      <w:pPr>
+        <w:spacing w:before="0" w:after="160" w:line="259"/>
+        <w:ind w:right="0" w:left="0" w:firstLine="0"/>
+        <w:jc w:val="left"/>
+        <w:rPr>
+          <w:rFonts w:ascii="Calibri" w:hAnsi="Calibri" w:cs="Calibri" w:eastAsia="Calibri"/>
+          <w:color w:val="auto"/>
+          <w:spacing w:val="0"/>
+          <w:position w:val="0"/>
+          <w:sz w:val="24"/>
+          <w:shd w:fill="C0C0C0" w:val="clear"/>
+        </w:rPr>
+      </w:pPr>
+      <w:r>
+        <w:rPr>
+          <w:rFonts w:ascii="Calibri" w:hAnsi="Calibri" w:cs="Calibri" w:eastAsia="Calibri"/>
+          <w:color w:val="auto"/>
+          <w:spacing w:val="0"/>
+          <w:position w:val="0"/>
+          <w:sz w:val="24"/>
+          <w:shd w:fill="C0C0C0" w:val="clear"/>
         </w:rPr>
         <w:t xml:space="preserve">  If you understand now what a ‘good enough’ standard of living should be, let us consider what work should qualify as ‘meaningful work’. While you are thinking about it, keep in mind that only meaningful work will be worth rewarding in the perfect economic system, such that the work which other people might think of as meaningful will not be rewarded if it does not qualify as ‘meaningful work’. Also remember the core purposes of such a system: maintaining peace and facilitating evolution.</w:t>
       </w:r>
@@ -1266,54 +1802,76 @@
           <w:spacing w:val="0"/>
           <w:position w:val="0"/>
           <w:sz w:val="24"/>
-          <w:shd w:fill="auto" w:val="clear"/>
-        </w:rPr>
-      </w:pPr>
-      <w:r>
-        <w:rPr>
-          <w:rFonts w:ascii="Calibri" w:hAnsi="Calibri" w:cs="Calibri" w:eastAsia="Calibri"/>
-          <w:color w:val="auto"/>
-          <w:spacing w:val="0"/>
-          <w:position w:val="0"/>
-          <w:sz w:val="24"/>
-          <w:shd w:fill="auto" w:val="clear"/>
-        </w:rPr>
-        <w:t xml:space="preserve">  Think about that man on the beach again. If all that man is doing is building and destroying sand castles for his own amusement, do you think such effort should earn the man some reward, i.e. is it meaningful work, my wise Reader? It might be the most meaningful work for him but why is it that a wise economist might think otherwise? As explained earlier, if the same man somehow mastered the art of building beautiful castles, and people benefited from his knowledge somehow, then you can say that such effort is meaningful and should earn him some reward. So, we can consider any work to be meaningful if it helps fulfil a core purpose of the system.</w:t>
-      </w:r>
-    </w:p>
-    <w:p>
-      <w:pPr>
-        <w:spacing w:before="0" w:after="160" w:line="259"/>
-        <w:ind w:right="0" w:left="0" w:firstLine="0"/>
-        <w:jc w:val="left"/>
-        <w:rPr>
-          <w:rFonts w:ascii="Calibri" w:hAnsi="Calibri" w:cs="Calibri" w:eastAsia="Calibri"/>
-          <w:color w:val="auto"/>
-          <w:spacing w:val="0"/>
-          <w:position w:val="0"/>
-          <w:sz w:val="24"/>
-          <w:shd w:fill="auto" w:val="clear"/>
-        </w:rPr>
-      </w:pPr>
-      <w:r>
-        <w:rPr>
-          <w:rFonts w:ascii="Calibri" w:hAnsi="Calibri" w:cs="Calibri" w:eastAsia="Calibri"/>
-          <w:color w:val="auto"/>
-          <w:spacing w:val="0"/>
-          <w:position w:val="0"/>
-          <w:sz w:val="24"/>
-          <w:shd w:fill="auto" w:val="clear"/>
-        </w:rPr>
-        <w:t xml:space="preserve">  I would argue that even if the man on the beach just made and destroyed castles, he should still be rewarded, at least a little bit, if he never harmed anyone because he has helped maintain peace </w:t>
-      </w:r>
-      <w:r>
-        <w:rPr>
-          <w:rFonts w:ascii="Calibri" w:hAnsi="Calibri" w:cs="Calibri" w:eastAsia="Calibri"/>
-          <w:color w:val="auto"/>
-          <w:spacing w:val="0"/>
-          <w:position w:val="0"/>
-          <w:sz w:val="24"/>
-          <w:shd w:fill="auto" w:val="clear"/>
+          <w:shd w:fill="C0C0C0" w:val="clear"/>
+        </w:rPr>
+      </w:pPr>
+      <w:r>
+        <w:rPr>
+          <w:rFonts w:ascii="Calibri" w:hAnsi="Calibri" w:cs="Calibri" w:eastAsia="Calibri"/>
+          <w:color w:val="auto"/>
+          <w:spacing w:val="0"/>
+          <w:position w:val="0"/>
+          <w:sz w:val="24"/>
+          <w:shd w:fill="auto" w:val="clear"/>
+        </w:rPr>
+        <w:t xml:space="preserve">  </w:t>
+      </w:r>
+      <w:r>
+        <w:rPr>
+          <w:rFonts w:ascii="Calibri" w:hAnsi="Calibri" w:cs="Calibri" w:eastAsia="Calibri"/>
+          <w:color w:val="auto"/>
+          <w:spacing w:val="0"/>
+          <w:position w:val="0"/>
+          <w:sz w:val="24"/>
+          <w:shd w:fill="C0C0C0" w:val="clear"/>
+        </w:rPr>
+        <w:t xml:space="preserve">Think about that man on the beach again. If all that man is doing is building and destroying sand castles for his own amusement, do you think such effort should earn the man some reward, i.e. is it meaningful work, my wise Reader? It might be the most meaningful work for him but why is it that a wise economist might think otherwise? As explained earlier, if the same man somehow mastered the art of building beautiful castles, and people benefited from his knowledge somehow, then you can say that such effort is meaningful and should earn him some reward. So, we can consider any work to be meaningful if it helps fulfil a core purpose of the system.</w:t>
+      </w:r>
+    </w:p>
+    <w:p>
+      <w:pPr>
+        <w:spacing w:before="0" w:after="160" w:line="259"/>
+        <w:ind w:right="0" w:left="0" w:firstLine="0"/>
+        <w:jc w:val="left"/>
+        <w:rPr>
+          <w:rFonts w:ascii="Calibri" w:hAnsi="Calibri" w:cs="Calibri" w:eastAsia="Calibri"/>
+          <w:color w:val="auto"/>
+          <w:spacing w:val="0"/>
+          <w:position w:val="0"/>
+          <w:sz w:val="24"/>
+          <w:shd w:fill="C0C0C0" w:val="clear"/>
+        </w:rPr>
+      </w:pPr>
+      <w:r>
+        <w:rPr>
+          <w:rFonts w:ascii="Calibri" w:hAnsi="Calibri" w:cs="Calibri" w:eastAsia="Calibri"/>
+          <w:color w:val="auto"/>
+          <w:spacing w:val="0"/>
+          <w:position w:val="0"/>
+          <w:sz w:val="24"/>
+          <w:shd w:fill="auto" w:val="clear"/>
+        </w:rPr>
+        <w:t xml:space="preserve">  </w:t>
+      </w:r>
+      <w:r>
+        <w:rPr>
+          <w:rFonts w:ascii="Calibri" w:hAnsi="Calibri" w:cs="Calibri" w:eastAsia="Calibri"/>
+          <w:color w:val="auto"/>
+          <w:spacing w:val="0"/>
+          <w:position w:val="0"/>
+          <w:sz w:val="24"/>
+          <w:shd w:fill="C0C0C0" w:val="clear"/>
+        </w:rPr>
+        <w:t xml:space="preserve">I would argue that even if the man on the beach just made and destroyed castles, he should still be rewarded, at least a little bit, if he never harmed anyone because he has helped maintain peace </w:t>
+      </w:r>
+      <w:r>
+        <w:rPr>
+          <w:rFonts w:ascii="Calibri" w:hAnsi="Calibri" w:cs="Calibri" w:eastAsia="Calibri"/>
+          <w:color w:val="auto"/>
+          <w:spacing w:val="0"/>
+          <w:position w:val="0"/>
+          <w:sz w:val="24"/>
+          <w:shd w:fill="C0C0C0" w:val="clear"/>
         </w:rPr>
         <w:t xml:space="preserve">–</w:t>
       </w:r>
@@ -1324,7 +1882,7 @@
           <w:spacing w:val="0"/>
           <w:position w:val="0"/>
           <w:sz w:val="24"/>
-          <w:shd w:fill="auto" w:val="clear"/>
+          <w:shd w:fill="C0C0C0" w:val="clear"/>
         </w:rPr>
         <w:t xml:space="preserve"> one of the core purposes of the system. Determining the meaningfulness of all the different types of activities/works in the world is not an easy task, and that is why a proper team of very competent and professional humans will be needed to undertake this very crucial task.</w:t>
       </w:r>
@@ -1340,17 +1898,17 @@
           <w:spacing w:val="0"/>
           <w:position w:val="0"/>
           <w:sz w:val="24"/>
-          <w:shd w:fill="auto" w:val="clear"/>
-        </w:rPr>
-      </w:pPr>
-      <w:r>
-        <w:rPr>
-          <w:rFonts w:ascii="Calibri" w:hAnsi="Calibri" w:cs="Calibri" w:eastAsia="Calibri"/>
-          <w:color w:val="auto"/>
-          <w:spacing w:val="0"/>
-          <w:position w:val="0"/>
-          <w:sz w:val="24"/>
-          <w:shd w:fill="auto" w:val="clear"/>
+          <w:shd w:fill="FFFF00" w:val="clear"/>
+        </w:rPr>
+      </w:pPr>
+      <w:r>
+        <w:rPr>
+          <w:rFonts w:ascii="Calibri" w:hAnsi="Calibri" w:cs="Calibri" w:eastAsia="Calibri"/>
+          <w:color w:val="auto"/>
+          <w:spacing w:val="0"/>
+          <w:position w:val="0"/>
+          <w:sz w:val="24"/>
+          <w:shd w:fill="FFFF00" w:val="clear"/>
         </w:rPr>
         <w:t xml:space="preserve">To summarize, a perfect economic system’s broad goal is to ensure </w:t>
       </w:r>
@@ -1362,7 +1920,7 @@
           <w:spacing w:val="0"/>
           <w:position w:val="0"/>
           <w:sz w:val="24"/>
-          <w:shd w:fill="auto" w:val="clear"/>
+          <w:shd w:fill="FFFF00" w:val="clear"/>
         </w:rPr>
         <w:t xml:space="preserve">everyone</w:t>
       </w:r>
@@ -1373,7 +1931,7 @@
           <w:spacing w:val="0"/>
           <w:position w:val="0"/>
           <w:sz w:val="24"/>
-          <w:shd w:fill="auto" w:val="clear"/>
+          <w:shd w:fill="FFFF00" w:val="clear"/>
         </w:rPr>
         <w:t xml:space="preserve"> has at least a ‘good enough’ standard of living and any ‘meaningful work’ earns the worker a reward based on how meaningful it is. A standard would be considered ‘good enough’ if, even in the worst case, peace is maintained by fulfilling basic needs and evolution is facilitated. ‘Meaningful work’ is that which at least maintains peace, and its ‘meaningfulness’ is based on how much the quality of life enhances because of it and how much it facilitates evolution.</w:t>
       </w:r>
@@ -1764,29 +2322,7 @@
           <w:sz w:val="24"/>
           <w:shd w:fill="auto" w:val="clear"/>
         </w:rPr>
-        <w:t xml:space="preserve">Kurzgesagt</w:t>
-      </w:r>
-      <w:r>
-        <w:rPr>
-          <w:rFonts w:ascii="Calibri" w:hAnsi="Calibri" w:cs="Calibri" w:eastAsia="Calibri"/>
-          <w:color w:val="auto"/>
-          <w:spacing w:val="0"/>
-          <w:position w:val="0"/>
-          <w:sz w:val="24"/>
-          <w:shd w:fill="auto" w:val="clear"/>
-        </w:rPr>
-        <w:t xml:space="preserve">’</w:t>
-      </w:r>
-      <w:r>
-        <w:rPr>
-          <w:rFonts w:ascii="Calibri" w:hAnsi="Calibri" w:cs="Calibri" w:eastAsia="Calibri"/>
-          <w:color w:val="auto"/>
-          <w:spacing w:val="0"/>
-          <w:position w:val="0"/>
-          <w:sz w:val="24"/>
-          <w:shd w:fill="auto" w:val="clear"/>
-        </w:rPr>
-        <w:t xml:space="preserve">.  </w:t>
+        <w:t xml:space="preserve">Kurzgesagt’.  </w:t>
       </w:r>
     </w:p>
     <w:p>

</xml_diff>